<commit_message>
Adds week 5 requirements
</commit_message>
<xml_diff>
--- a/Student Checklist.docx
+++ b/Student Checklist.docx
@@ -747,7 +747,13 @@
               <w:rPr>
                 <w:highlight w:val="white"/>
               </w:rPr>
-              <w:t>function as the expected result of running the test_array_of_capitals method (see screenshot overleaf).</w:t>
+              <w:t>function as the expected result of running th</w:t>
+            </w:r>
+            <w:r>
+              <w:rPr>
+                <w:highlight w:val="white"/>
+              </w:rPr>
+              <w:t>e test_array_of_capitals method.</w:t>
             </w:r>
           </w:p>
           <w:p>
@@ -2121,6 +2127,151 @@
                 <w:highlight w:val="white"/>
               </w:rPr>
             </w:pPr>
+            <w:r>
+              <w:rPr>
+                <w:highlight w:val="white"/>
+              </w:rPr>
+              <w:t>Combining the SqlRunner and self.find() method of the Artist class it was possible to find a specific instance of the Artist class. This was done by calling the method against the class in Pry-Byebug.</w:t>
+            </w:r>
+          </w:p>
+          <w:p>
+            <w:pPr>
+              <w:pStyle w:val="normal0"/>
+              <w:ind w:left="720"/>
+              <w:contextualSpacing/>
+              <w:rPr>
+                <w:highlight w:val="white"/>
+              </w:rPr>
+            </w:pPr>
+          </w:p>
+          <w:p>
+            <w:pPr>
+              <w:pStyle w:val="normal0"/>
+              <w:ind w:left="720"/>
+              <w:contextualSpacing/>
+            </w:pPr>
+            <w:r>
+              <w:rPr>
+                <w:noProof/>
+                <w:lang w:val="en-US"/>
+              </w:rPr>
+              <w:drawing>
+                <wp:inline distT="0" distB="0" distL="0" distR="0" wp14:anchorId="14794160" wp14:editId="4C25AA17">
+                  <wp:extent cx="4573814" cy="3314714"/>
+                  <wp:effectExtent l="0" t="0" r="0" b="0"/>
+                  <wp:docPr id="13" name="Picture 13"/>
+                  <wp:cNvGraphicFramePr>
+                    <a:graphicFrameLocks xmlns:a="http://schemas.openxmlformats.org/drawingml/2006/main" noChangeAspect="1"/>
+                  </wp:cNvGraphicFramePr>
+                  <a:graphic xmlns:a="http://schemas.openxmlformats.org/drawingml/2006/main">
+                    <a:graphicData uri="http://schemas.openxmlformats.org/drawingml/2006/picture">
+                      <pic:pic xmlns:pic="http://schemas.openxmlformats.org/drawingml/2006/picture">
+                        <pic:nvPicPr>
+                          <pic:cNvPr id="0" name="Picture 13"/>
+                          <pic:cNvPicPr>
+                            <a:picLocks noChangeAspect="1" noChangeArrowheads="1"/>
+                          </pic:cNvPicPr>
+                        </pic:nvPicPr>
+                        <pic:blipFill>
+                          <a:blip r:embed="rId12">
+                            <a:extLst>
+                              <a:ext uri="{28A0092B-C50C-407E-A947-70E740481C1C}">
+                                <a14:useLocalDpi xmlns:a14="http://schemas.microsoft.com/office/drawing/2010/main" val="0"/>
+                              </a:ext>
+                            </a:extLst>
+                          </a:blip>
+                          <a:srcRect/>
+                          <a:stretch>
+                            <a:fillRect/>
+                          </a:stretch>
+                        </pic:blipFill>
+                        <pic:spPr bwMode="auto">
+                          <a:xfrm>
+                            <a:off x="0" y="0"/>
+                            <a:ext cx="4576192" cy="3316437"/>
+                          </a:xfrm>
+                          <a:prstGeom prst="rect">
+                            <a:avLst/>
+                          </a:prstGeom>
+                          <a:noFill/>
+                          <a:ln>
+                            <a:noFill/>
+                          </a:ln>
+                        </pic:spPr>
+                      </pic:pic>
+                    </a:graphicData>
+                  </a:graphic>
+                </wp:inline>
+              </w:drawing>
+            </w:r>
+            <w:r>
+              <w:t xml:space="preserve"> </w:t>
+            </w:r>
+          </w:p>
+          <w:p>
+            <w:pPr>
+              <w:pStyle w:val="normal0"/>
+              <w:ind w:left="720"/>
+              <w:contextualSpacing/>
+              <w:rPr>
+                <w:highlight w:val="white"/>
+              </w:rPr>
+            </w:pPr>
+            <w:r>
+              <w:rPr>
+                <w:noProof/>
+                <w:lang w:val="en-US"/>
+              </w:rPr>
+              <w:lastRenderedPageBreak/>
+              <w:drawing>
+                <wp:inline distT="0" distB="0" distL="0" distR="0" wp14:anchorId="4B37D18B" wp14:editId="6D3E8F03">
+                  <wp:extent cx="4573814" cy="1947692"/>
+                  <wp:effectExtent l="0" t="0" r="0" b="8255"/>
+                  <wp:docPr id="15" name="Picture 15"/>
+                  <wp:cNvGraphicFramePr>
+                    <a:graphicFrameLocks xmlns:a="http://schemas.openxmlformats.org/drawingml/2006/main" noChangeAspect="1"/>
+                  </wp:cNvGraphicFramePr>
+                  <a:graphic xmlns:a="http://schemas.openxmlformats.org/drawingml/2006/main">
+                    <a:graphicData uri="http://schemas.openxmlformats.org/drawingml/2006/picture">
+                      <pic:pic xmlns:pic="http://schemas.openxmlformats.org/drawingml/2006/picture">
+                        <pic:nvPicPr>
+                          <pic:cNvPr id="0" name="Picture 15"/>
+                          <pic:cNvPicPr>
+                            <a:picLocks noChangeAspect="1" noChangeArrowheads="1"/>
+                          </pic:cNvPicPr>
+                        </pic:nvPicPr>
+                        <pic:blipFill>
+                          <a:blip r:embed="rId13">
+                            <a:extLst>
+                              <a:ext uri="{28A0092B-C50C-407E-A947-70E740481C1C}">
+                                <a14:useLocalDpi xmlns:a14="http://schemas.microsoft.com/office/drawing/2010/main" val="0"/>
+                              </a:ext>
+                            </a:extLst>
+                          </a:blip>
+                          <a:srcRect/>
+                          <a:stretch>
+                            <a:fillRect/>
+                          </a:stretch>
+                        </pic:blipFill>
+                        <pic:spPr bwMode="auto">
+                          <a:xfrm>
+                            <a:off x="0" y="0"/>
+                            <a:ext cx="4576094" cy="1948663"/>
+                          </a:xfrm>
+                          <a:prstGeom prst="rect">
+                            <a:avLst/>
+                          </a:prstGeom>
+                          <a:noFill/>
+                          <a:ln>
+                            <a:noFill/>
+                          </a:ln>
+                        </pic:spPr>
+                      </pic:pic>
+                    </a:graphicData>
+                  </a:graphic>
+                </wp:inline>
+              </w:drawing>
+            </w:r>
           </w:p>
           <w:p>
             <w:pPr>
@@ -2154,6 +2305,7 @@
           <w:p>
             <w:pPr>
               <w:pStyle w:val="normal0"/>
+              <w:ind w:left="720"/>
               <w:contextualSpacing/>
               <w:rPr>
                 <w:highlight w:val="white"/>
@@ -2163,13 +2315,222 @@
           <w:p>
             <w:pPr>
               <w:pStyle w:val="normal0"/>
+              <w:ind w:left="720"/>
               <w:contextualSpacing/>
               <w:rPr>
                 <w:highlight w:val="white"/>
               </w:rPr>
             </w:pPr>
-            <w:bookmarkStart w:id="0" w:name="_GoBack"/>
-            <w:bookmarkEnd w:id="0"/>
+            <w:r>
+              <w:rPr>
+                <w:highlight w:val="white"/>
+              </w:rPr>
+              <w:t>When the function was run, passing in the id of the Artist I was trying to find (27) the artist with that id is returned.</w:t>
+            </w:r>
+          </w:p>
+          <w:p>
+            <w:pPr>
+              <w:pStyle w:val="normal0"/>
+              <w:ind w:left="720"/>
+              <w:contextualSpacing/>
+              <w:rPr>
+                <w:highlight w:val="white"/>
+              </w:rPr>
+            </w:pPr>
+          </w:p>
+          <w:p>
+            <w:pPr>
+              <w:pStyle w:val="normal0"/>
+              <w:ind w:left="720"/>
+              <w:contextualSpacing/>
+              <w:rPr>
+                <w:highlight w:val="white"/>
+              </w:rPr>
+            </w:pPr>
+            <w:r>
+              <w:rPr>
+                <w:noProof/>
+                <w:lang w:val="en-US"/>
+              </w:rPr>
+              <w:drawing>
+                <wp:inline distT="0" distB="0" distL="0" distR="0" wp14:anchorId="5F23655E" wp14:editId="76C3CA8A">
+                  <wp:extent cx="4230914" cy="1111992"/>
+                  <wp:effectExtent l="0" t="0" r="11430" b="5715"/>
+                  <wp:docPr id="17" name="Picture 17"/>
+                  <wp:cNvGraphicFramePr>
+                    <a:graphicFrameLocks xmlns:a="http://schemas.openxmlformats.org/drawingml/2006/main" noChangeAspect="1"/>
+                  </wp:cNvGraphicFramePr>
+                  <a:graphic xmlns:a="http://schemas.openxmlformats.org/drawingml/2006/main">
+                    <a:graphicData uri="http://schemas.openxmlformats.org/drawingml/2006/picture">
+                      <pic:pic xmlns:pic="http://schemas.openxmlformats.org/drawingml/2006/picture">
+                        <pic:nvPicPr>
+                          <pic:cNvPr id="0" name="Picture 17"/>
+                          <pic:cNvPicPr>
+                            <a:picLocks noChangeAspect="1" noChangeArrowheads="1"/>
+                          </pic:cNvPicPr>
+                        </pic:nvPicPr>
+                        <pic:blipFill>
+                          <a:blip r:embed="rId14">
+                            <a:extLst>
+                              <a:ext uri="{28A0092B-C50C-407E-A947-70E740481C1C}">
+                                <a14:useLocalDpi xmlns:a14="http://schemas.microsoft.com/office/drawing/2010/main" val="0"/>
+                              </a:ext>
+                            </a:extLst>
+                          </a:blip>
+                          <a:srcRect/>
+                          <a:stretch>
+                            <a:fillRect/>
+                          </a:stretch>
+                        </pic:blipFill>
+                        <pic:spPr bwMode="auto">
+                          <a:xfrm>
+                            <a:off x="0" y="0"/>
+                            <a:ext cx="4230914" cy="1111992"/>
+                          </a:xfrm>
+                          <a:prstGeom prst="rect">
+                            <a:avLst/>
+                          </a:prstGeom>
+                          <a:noFill/>
+                          <a:ln>
+                            <a:noFill/>
+                          </a:ln>
+                        </pic:spPr>
+                      </pic:pic>
+                    </a:graphicData>
+                  </a:graphic>
+                </wp:inline>
+              </w:drawing>
+            </w:r>
+          </w:p>
+          <w:p>
+            <w:pPr>
+              <w:pStyle w:val="normal0"/>
+              <w:ind w:left="720"/>
+              <w:contextualSpacing/>
+              <w:rPr>
+                <w:highlight w:val="white"/>
+              </w:rPr>
+            </w:pPr>
+          </w:p>
+          <w:p>
+            <w:pPr>
+              <w:pStyle w:val="normal0"/>
+              <w:ind w:left="720"/>
+              <w:contextualSpacing/>
+              <w:rPr>
+                <w:highlight w:val="white"/>
+              </w:rPr>
+            </w:pPr>
+            <w:r>
+              <w:rPr>
+                <w:highlight w:val="white"/>
+              </w:rPr>
+              <w:t>This can be cross-referenced with the artists table of the music database</w:t>
+            </w:r>
+            <w:r>
+              <w:rPr>
+                <w:highlight w:val="white"/>
+              </w:rPr>
+              <w:t xml:space="preserve"> to confirm the correct data is returned</w:t>
+            </w:r>
+            <w:r>
+              <w:rPr>
+                <w:highlight w:val="white"/>
+              </w:rPr>
+              <w:t>:</w:t>
+            </w:r>
+          </w:p>
+          <w:p>
+            <w:pPr>
+              <w:pStyle w:val="normal0"/>
+              <w:ind w:left="720"/>
+              <w:contextualSpacing/>
+              <w:rPr>
+                <w:highlight w:val="white"/>
+              </w:rPr>
+            </w:pPr>
+          </w:p>
+          <w:p>
+            <w:pPr>
+              <w:pStyle w:val="normal0"/>
+              <w:ind w:left="720"/>
+              <w:contextualSpacing/>
+              <w:rPr>
+                <w:highlight w:val="white"/>
+              </w:rPr>
+            </w:pPr>
+            <w:r>
+              <w:rPr>
+                <w:noProof/>
+                <w:lang w:val="en-US"/>
+              </w:rPr>
+              <w:drawing>
+                <wp:inline distT="0" distB="0" distL="0" distR="0" wp14:anchorId="418B02F1" wp14:editId="705E0FDC">
+                  <wp:extent cx="4230914" cy="1391939"/>
+                  <wp:effectExtent l="0" t="0" r="11430" b="5080"/>
+                  <wp:docPr id="19" name="Picture 19"/>
+                  <wp:cNvGraphicFramePr>
+                    <a:graphicFrameLocks xmlns:a="http://schemas.openxmlformats.org/drawingml/2006/main" noChangeAspect="1"/>
+                  </wp:cNvGraphicFramePr>
+                  <a:graphic xmlns:a="http://schemas.openxmlformats.org/drawingml/2006/main">
+                    <a:graphicData uri="http://schemas.openxmlformats.org/drawingml/2006/picture">
+                      <pic:pic xmlns:pic="http://schemas.openxmlformats.org/drawingml/2006/picture">
+                        <pic:nvPicPr>
+                          <pic:cNvPr id="0" name="Picture 19"/>
+                          <pic:cNvPicPr>
+                            <a:picLocks noChangeAspect="1" noChangeArrowheads="1"/>
+                          </pic:cNvPicPr>
+                        </pic:nvPicPr>
+                        <pic:blipFill>
+                          <a:blip r:embed="rId15">
+                            <a:extLst>
+                              <a:ext uri="{28A0092B-C50C-407E-A947-70E740481C1C}">
+                                <a14:useLocalDpi xmlns:a14="http://schemas.microsoft.com/office/drawing/2010/main" val="0"/>
+                              </a:ext>
+                            </a:extLst>
+                          </a:blip>
+                          <a:srcRect/>
+                          <a:stretch>
+                            <a:fillRect/>
+                          </a:stretch>
+                        </pic:blipFill>
+                        <pic:spPr bwMode="auto">
+                          <a:xfrm>
+                            <a:off x="0" y="0"/>
+                            <a:ext cx="4230914" cy="1391939"/>
+                          </a:xfrm>
+                          <a:prstGeom prst="rect">
+                            <a:avLst/>
+                          </a:prstGeom>
+                          <a:noFill/>
+                          <a:ln>
+                            <a:noFill/>
+                          </a:ln>
+                        </pic:spPr>
+                      </pic:pic>
+                    </a:graphicData>
+                  </a:graphic>
+                </wp:inline>
+              </w:drawing>
+            </w:r>
+          </w:p>
+          <w:p>
+            <w:pPr>
+              <w:pStyle w:val="normal0"/>
+              <w:contextualSpacing/>
+              <w:rPr>
+                <w:highlight w:val="white"/>
+              </w:rPr>
+            </w:pPr>
+          </w:p>
+          <w:p>
+            <w:pPr>
+              <w:pStyle w:val="normal0"/>
+              <w:contextualSpacing/>
+              <w:rPr>
+                <w:highlight w:val="white"/>
+              </w:rPr>
+            </w:pPr>
           </w:p>
         </w:tc>
         <w:tc>
@@ -2196,6 +2557,7 @@
               <w:ind w:left="200"/>
             </w:pPr>
             <w:r>
+              <w:lastRenderedPageBreak/>
               <w:t xml:space="preserve"> </w:t>
             </w:r>
           </w:p>
@@ -2342,6 +2704,208 @@
           <w:p>
             <w:pPr>
               <w:pStyle w:val="normal0"/>
+              <w:ind w:left="720"/>
+              <w:contextualSpacing/>
+              <w:rPr>
+                <w:highlight w:val="white"/>
+              </w:rPr>
+            </w:pPr>
+          </w:p>
+          <w:p>
+            <w:pPr>
+              <w:pStyle w:val="normal0"/>
+              <w:ind w:left="720"/>
+              <w:contextualSpacing/>
+              <w:rPr>
+                <w:highlight w:val="white"/>
+              </w:rPr>
+            </w:pPr>
+            <w:r>
+              <w:rPr>
+                <w:highlight w:val="white"/>
+              </w:rPr>
+              <w:t>Combining the SqlRunner and self.all() method of the Album class it was possible to find all instances of that class. This was done by calling the method against the class in Pry-Byebug.</w:t>
+            </w:r>
+            <w:r>
+              <w:rPr>
+                <w:highlight w:val="white"/>
+              </w:rPr>
+              <w:t xml:space="preserve"> ORDER BY was used within th</w:t>
+            </w:r>
+            <w:r>
+              <w:rPr>
+                <w:highlight w:val="white"/>
+              </w:rPr>
+              <w:t>e SQL to sort the returned data</w:t>
+            </w:r>
+            <w:r>
+              <w:rPr>
+                <w:highlight w:val="white"/>
+              </w:rPr>
+              <w:t>set.</w:t>
+            </w:r>
+          </w:p>
+          <w:p>
+            <w:pPr>
+              <w:pStyle w:val="normal0"/>
+              <w:ind w:left="720"/>
+              <w:contextualSpacing/>
+              <w:rPr>
+                <w:highlight w:val="white"/>
+              </w:rPr>
+            </w:pPr>
+          </w:p>
+          <w:p>
+            <w:pPr>
+              <w:pStyle w:val="normal0"/>
+              <w:ind w:left="720"/>
+              <w:contextualSpacing/>
+              <w:rPr>
+                <w:highlight w:val="white"/>
+              </w:rPr>
+            </w:pPr>
+            <w:r>
+              <w:rPr>
+                <w:noProof/>
+                <w:lang w:val="en-US"/>
+              </w:rPr>
+              <w:drawing>
+                <wp:inline distT="0" distB="0" distL="0" distR="0" wp14:anchorId="090072A1" wp14:editId="713A2FA6">
+                  <wp:extent cx="4573814" cy="3314714"/>
+                  <wp:effectExtent l="0" t="0" r="0" b="0"/>
+                  <wp:docPr id="2" name="Picture 2"/>
+                  <wp:cNvGraphicFramePr>
+                    <a:graphicFrameLocks xmlns:a="http://schemas.openxmlformats.org/drawingml/2006/main" noChangeAspect="1"/>
+                  </wp:cNvGraphicFramePr>
+                  <a:graphic xmlns:a="http://schemas.openxmlformats.org/drawingml/2006/main">
+                    <a:graphicData uri="http://schemas.openxmlformats.org/drawingml/2006/picture">
+                      <pic:pic xmlns:pic="http://schemas.openxmlformats.org/drawingml/2006/picture">
+                        <pic:nvPicPr>
+                          <pic:cNvPr id="0" name="Picture 13"/>
+                          <pic:cNvPicPr>
+                            <a:picLocks noChangeAspect="1" noChangeArrowheads="1"/>
+                          </pic:cNvPicPr>
+                        </pic:nvPicPr>
+                        <pic:blipFill>
+                          <a:blip r:embed="rId12">
+                            <a:extLst>
+                              <a:ext uri="{28A0092B-C50C-407E-A947-70E740481C1C}">
+                                <a14:useLocalDpi xmlns:a14="http://schemas.microsoft.com/office/drawing/2010/main" val="0"/>
+                              </a:ext>
+                            </a:extLst>
+                          </a:blip>
+                          <a:srcRect/>
+                          <a:stretch>
+                            <a:fillRect/>
+                          </a:stretch>
+                        </pic:blipFill>
+                        <pic:spPr bwMode="auto">
+                          <a:xfrm>
+                            <a:off x="0" y="0"/>
+                            <a:ext cx="4576192" cy="3316437"/>
+                          </a:xfrm>
+                          <a:prstGeom prst="rect">
+                            <a:avLst/>
+                          </a:prstGeom>
+                          <a:noFill/>
+                          <a:ln>
+                            <a:noFill/>
+                          </a:ln>
+                        </pic:spPr>
+                      </pic:pic>
+                    </a:graphicData>
+                  </a:graphic>
+                </wp:inline>
+              </w:drawing>
+            </w:r>
+          </w:p>
+          <w:p>
+            <w:pPr>
+              <w:pStyle w:val="normal0"/>
+              <w:ind w:left="720"/>
+              <w:contextualSpacing/>
+              <w:rPr>
+                <w:highlight w:val="white"/>
+              </w:rPr>
+            </w:pPr>
+          </w:p>
+          <w:p>
+            <w:pPr>
+              <w:pStyle w:val="normal0"/>
+              <w:ind w:left="720"/>
+              <w:contextualSpacing/>
+              <w:rPr>
+                <w:highlight w:val="white"/>
+              </w:rPr>
+            </w:pPr>
+            <w:r>
+              <w:rPr>
+                <w:noProof/>
+                <w:lang w:val="en-US"/>
+              </w:rPr>
+              <w:drawing>
+                <wp:inline distT="0" distB="0" distL="0" distR="0" wp14:anchorId="3A1BDA9A" wp14:editId="18C377D2">
+                  <wp:extent cx="4573814" cy="1426063"/>
+                  <wp:effectExtent l="0" t="0" r="0" b="0"/>
+                  <wp:docPr id="23" name="Picture 23"/>
+                  <wp:cNvGraphicFramePr>
+                    <a:graphicFrameLocks xmlns:a="http://schemas.openxmlformats.org/drawingml/2006/main" noChangeAspect="1"/>
+                  </wp:cNvGraphicFramePr>
+                  <a:graphic xmlns:a="http://schemas.openxmlformats.org/drawingml/2006/main">
+                    <a:graphicData uri="http://schemas.openxmlformats.org/drawingml/2006/picture">
+                      <pic:pic xmlns:pic="http://schemas.openxmlformats.org/drawingml/2006/picture">
+                        <pic:nvPicPr>
+                          <pic:cNvPr id="0" name="Picture 23"/>
+                          <pic:cNvPicPr>
+                            <a:picLocks noChangeAspect="1" noChangeArrowheads="1"/>
+                          </pic:cNvPicPr>
+                        </pic:nvPicPr>
+                        <pic:blipFill>
+                          <a:blip r:embed="rId16">
+                            <a:extLst>
+                              <a:ext uri="{28A0092B-C50C-407E-A947-70E740481C1C}">
+                                <a14:useLocalDpi xmlns:a14="http://schemas.microsoft.com/office/drawing/2010/main" val="0"/>
+                              </a:ext>
+                            </a:extLst>
+                          </a:blip>
+                          <a:srcRect/>
+                          <a:stretch>
+                            <a:fillRect/>
+                          </a:stretch>
+                        </pic:blipFill>
+                        <pic:spPr bwMode="auto">
+                          <a:xfrm>
+                            <a:off x="0" y="0"/>
+                            <a:ext cx="4575583" cy="1426614"/>
+                          </a:xfrm>
+                          <a:prstGeom prst="rect">
+                            <a:avLst/>
+                          </a:prstGeom>
+                          <a:noFill/>
+                          <a:ln>
+                            <a:noFill/>
+                          </a:ln>
+                        </pic:spPr>
+                      </pic:pic>
+                    </a:graphicData>
+                  </a:graphic>
+                </wp:inline>
+              </w:drawing>
+            </w:r>
+          </w:p>
+          <w:p>
+            <w:pPr>
+              <w:pStyle w:val="normal0"/>
+              <w:ind w:left="720"/>
+              <w:contextualSpacing/>
+              <w:rPr>
+                <w:highlight w:val="white"/>
+              </w:rPr>
+            </w:pPr>
+          </w:p>
+          <w:p>
+            <w:pPr>
+              <w:pStyle w:val="normal0"/>
               <w:numPr>
                 <w:ilvl w:val="0"/>
                 <w:numId w:val="6"/>
@@ -2358,6 +2922,199 @@
               <w:t>The result of the function running</w:t>
             </w:r>
           </w:p>
+          <w:p>
+            <w:pPr>
+              <w:pStyle w:val="normal0"/>
+              <w:ind w:left="720"/>
+              <w:contextualSpacing/>
+              <w:rPr>
+                <w:highlight w:val="white"/>
+              </w:rPr>
+            </w:pPr>
+          </w:p>
+          <w:p>
+            <w:pPr>
+              <w:pStyle w:val="normal0"/>
+              <w:ind w:left="720"/>
+              <w:contextualSpacing/>
+              <w:rPr>
+                <w:highlight w:val="white"/>
+              </w:rPr>
+            </w:pPr>
+          </w:p>
+          <w:p>
+            <w:pPr>
+              <w:pStyle w:val="normal0"/>
+              <w:ind w:left="720"/>
+              <w:contextualSpacing/>
+              <w:rPr>
+                <w:highlight w:val="white"/>
+              </w:rPr>
+            </w:pPr>
+            <w:r>
+              <w:rPr>
+                <w:noProof/>
+                <w:lang w:val="en-US"/>
+              </w:rPr>
+              <w:drawing>
+                <wp:inline distT="0" distB="0" distL="0" distR="0" wp14:anchorId="2B68AA4F" wp14:editId="3FE95A82">
+                  <wp:extent cx="4573814" cy="2756346"/>
+                  <wp:effectExtent l="0" t="0" r="0" b="12700"/>
+                  <wp:docPr id="25" name="Picture 25"/>
+                  <wp:cNvGraphicFramePr>
+                    <a:graphicFrameLocks xmlns:a="http://schemas.openxmlformats.org/drawingml/2006/main" noChangeAspect="1"/>
+                  </wp:cNvGraphicFramePr>
+                  <a:graphic xmlns:a="http://schemas.openxmlformats.org/drawingml/2006/main">
+                    <a:graphicData uri="http://schemas.openxmlformats.org/drawingml/2006/picture">
+                      <pic:pic xmlns:pic="http://schemas.openxmlformats.org/drawingml/2006/picture">
+                        <pic:nvPicPr>
+                          <pic:cNvPr id="0" name="Picture 25"/>
+                          <pic:cNvPicPr>
+                            <a:picLocks noChangeAspect="1" noChangeArrowheads="1"/>
+                          </pic:cNvPicPr>
+                        </pic:nvPicPr>
+                        <pic:blipFill>
+                          <a:blip r:embed="rId17">
+                            <a:extLst>
+                              <a:ext uri="{28A0092B-C50C-407E-A947-70E740481C1C}">
+                                <a14:useLocalDpi xmlns:a14="http://schemas.microsoft.com/office/drawing/2010/main" val="0"/>
+                              </a:ext>
+                            </a:extLst>
+                          </a:blip>
+                          <a:srcRect/>
+                          <a:stretch>
+                            <a:fillRect/>
+                          </a:stretch>
+                        </pic:blipFill>
+                        <pic:spPr bwMode="auto">
+                          <a:xfrm>
+                            <a:off x="0" y="0"/>
+                            <a:ext cx="4574372" cy="2756682"/>
+                          </a:xfrm>
+                          <a:prstGeom prst="rect">
+                            <a:avLst/>
+                          </a:prstGeom>
+                          <a:noFill/>
+                          <a:ln>
+                            <a:noFill/>
+                          </a:ln>
+                        </pic:spPr>
+                      </pic:pic>
+                    </a:graphicData>
+                  </a:graphic>
+                </wp:inline>
+              </w:drawing>
+            </w:r>
+          </w:p>
+          <w:p>
+            <w:pPr>
+              <w:pStyle w:val="normal0"/>
+              <w:ind w:left="720"/>
+              <w:contextualSpacing/>
+              <w:rPr>
+                <w:highlight w:val="white"/>
+              </w:rPr>
+            </w:pPr>
+          </w:p>
+          <w:p>
+            <w:pPr>
+              <w:pStyle w:val="normal0"/>
+              <w:ind w:left="720"/>
+              <w:contextualSpacing/>
+              <w:rPr>
+                <w:highlight w:val="white"/>
+              </w:rPr>
+            </w:pPr>
+            <w:r>
+              <w:rPr>
+                <w:highlight w:val="white"/>
+              </w:rPr>
+              <w:t>To confirm that sorting has taken place this can be confirmed with checking against the entries held in the album table of the music database:</w:t>
+            </w:r>
+          </w:p>
+          <w:p>
+            <w:pPr>
+              <w:pStyle w:val="normal0"/>
+              <w:ind w:left="720"/>
+              <w:contextualSpacing/>
+              <w:rPr>
+                <w:highlight w:val="white"/>
+              </w:rPr>
+            </w:pPr>
+          </w:p>
+          <w:p>
+            <w:pPr>
+              <w:pStyle w:val="normal0"/>
+              <w:ind w:left="720"/>
+              <w:contextualSpacing/>
+              <w:rPr>
+                <w:highlight w:val="white"/>
+              </w:rPr>
+            </w:pPr>
+            <w:r>
+              <w:rPr>
+                <w:noProof/>
+                <w:lang w:val="en-US"/>
+              </w:rPr>
+              <w:drawing>
+                <wp:inline distT="0" distB="0" distL="0" distR="0" wp14:anchorId="62F4FCCF" wp14:editId="24B4A7A0">
+                  <wp:extent cx="4573814" cy="1140764"/>
+                  <wp:effectExtent l="0" t="0" r="0" b="2540"/>
+                  <wp:docPr id="27" name="Picture 27"/>
+                  <wp:cNvGraphicFramePr>
+                    <a:graphicFrameLocks xmlns:a="http://schemas.openxmlformats.org/drawingml/2006/main" noChangeAspect="1"/>
+                  </wp:cNvGraphicFramePr>
+                  <a:graphic xmlns:a="http://schemas.openxmlformats.org/drawingml/2006/main">
+                    <a:graphicData uri="http://schemas.openxmlformats.org/drawingml/2006/picture">
+                      <pic:pic xmlns:pic="http://schemas.openxmlformats.org/drawingml/2006/picture">
+                        <pic:nvPicPr>
+                          <pic:cNvPr id="0" name="Picture 27"/>
+                          <pic:cNvPicPr>
+                            <a:picLocks noChangeAspect="1" noChangeArrowheads="1"/>
+                          </pic:cNvPicPr>
+                        </pic:nvPicPr>
+                        <pic:blipFill>
+                          <a:blip r:embed="rId18">
+                            <a:extLst>
+                              <a:ext uri="{28A0092B-C50C-407E-A947-70E740481C1C}">
+                                <a14:useLocalDpi xmlns:a14="http://schemas.microsoft.com/office/drawing/2010/main" val="0"/>
+                              </a:ext>
+                            </a:extLst>
+                          </a:blip>
+                          <a:srcRect/>
+                          <a:stretch>
+                            <a:fillRect/>
+                          </a:stretch>
+                        </pic:blipFill>
+                        <pic:spPr bwMode="auto">
+                          <a:xfrm>
+                            <a:off x="0" y="0"/>
+                            <a:ext cx="4573814" cy="1140764"/>
+                          </a:xfrm>
+                          <a:prstGeom prst="rect">
+                            <a:avLst/>
+                          </a:prstGeom>
+                          <a:noFill/>
+                          <a:ln>
+                            <a:noFill/>
+                          </a:ln>
+                        </pic:spPr>
+                      </pic:pic>
+                    </a:graphicData>
+                  </a:graphic>
+                </wp:inline>
+              </w:drawing>
+            </w:r>
+          </w:p>
+          <w:p>
+            <w:pPr>
+              <w:pStyle w:val="normal0"/>
+              <w:contextualSpacing/>
+              <w:rPr>
+                <w:highlight w:val="white"/>
+              </w:rPr>
+            </w:pPr>
+          </w:p>
         </w:tc>
         <w:tc>
           <w:tcPr>
@@ -2383,6 +3140,7 @@
               <w:ind w:left="200"/>
             </w:pPr>
             <w:r>
+              <w:lastRenderedPageBreak/>
               <w:t xml:space="preserve"> </w:t>
             </w:r>
           </w:p>
@@ -2711,6 +3469,79 @@
               <w:t xml:space="preserve"> A Use Case Diagram</w:t>
             </w:r>
           </w:p>
+          <w:p>
+            <w:pPr>
+              <w:pStyle w:val="normal0"/>
+              <w:spacing w:before="80"/>
+              <w:rPr>
+                <w:highlight w:val="white"/>
+              </w:rPr>
+            </w:pPr>
+          </w:p>
+          <w:p>
+            <w:pPr>
+              <w:pStyle w:val="normal0"/>
+              <w:spacing w:before="80"/>
+              <w:rPr>
+                <w:highlight w:val="white"/>
+              </w:rPr>
+            </w:pPr>
+            <w:r>
+              <w:rPr>
+                <w:noProof/>
+                <w:lang w:val="en-US"/>
+              </w:rPr>
+              <w:lastRenderedPageBreak/>
+              <w:drawing>
+                <wp:inline distT="0" distB="0" distL="0" distR="0" wp14:anchorId="75D151E8" wp14:editId="23CED927">
+                  <wp:extent cx="2997200" cy="3161109"/>
+                  <wp:effectExtent l="0" t="0" r="0" b="0"/>
+                  <wp:docPr id="4" name="Picture 1"/>
+                  <wp:cNvGraphicFramePr>
+                    <a:graphicFrameLocks xmlns:a="http://schemas.openxmlformats.org/drawingml/2006/main" noChangeAspect="1"/>
+                  </wp:cNvGraphicFramePr>
+                  <a:graphic xmlns:a="http://schemas.openxmlformats.org/drawingml/2006/main">
+                    <a:graphicData uri="http://schemas.openxmlformats.org/drawingml/2006/picture">
+                      <pic:pic xmlns:pic="http://schemas.openxmlformats.org/drawingml/2006/picture">
+                        <pic:nvPicPr>
+                          <pic:cNvPr id="0" name="Picture 1"/>
+                          <pic:cNvPicPr>
+                            <a:picLocks noChangeAspect="1" noChangeArrowheads="1"/>
+                          </pic:cNvPicPr>
+                        </pic:nvPicPr>
+                        <pic:blipFill>
+                          <a:blip r:embed="rId19">
+                            <a:extLst>
+                              <a:ext uri="{28A0092B-C50C-407E-A947-70E740481C1C}">
+                                <a14:useLocalDpi xmlns:a14="http://schemas.microsoft.com/office/drawing/2010/main" val="0"/>
+                              </a:ext>
+                            </a:extLst>
+                          </a:blip>
+                          <a:srcRect/>
+                          <a:stretch>
+                            <a:fillRect/>
+                          </a:stretch>
+                        </pic:blipFill>
+                        <pic:spPr bwMode="auto">
+                          <a:xfrm>
+                            <a:off x="0" y="0"/>
+                            <a:ext cx="2997425" cy="3161347"/>
+                          </a:xfrm>
+                          <a:prstGeom prst="rect">
+                            <a:avLst/>
+                          </a:prstGeom>
+                          <a:noFill/>
+                          <a:ln>
+                            <a:noFill/>
+                          </a:ln>
+                        </pic:spPr>
+                      </pic:pic>
+                    </a:graphicData>
+                  </a:graphic>
+                </wp:inline>
+              </w:drawing>
+            </w:r>
+          </w:p>
         </w:tc>
         <w:tc>
           <w:tcPr>
@@ -2736,6 +3567,7 @@
               <w:ind w:left="200"/>
             </w:pPr>
             <w:r>
+              <w:lastRenderedPageBreak/>
               <w:t xml:space="preserve"> </w:t>
             </w:r>
           </w:p>
@@ -2860,6 +3692,81 @@
               <w:t xml:space="preserve"> A Class diagram.</w:t>
             </w:r>
           </w:p>
+          <w:p>
+            <w:pPr>
+              <w:pStyle w:val="normal0"/>
+              <w:spacing w:before="80"/>
+              <w:rPr>
+                <w:highlight w:val="white"/>
+              </w:rPr>
+            </w:pPr>
+          </w:p>
+          <w:p>
+            <w:pPr>
+              <w:pStyle w:val="normal0"/>
+              <w:spacing w:before="80"/>
+              <w:rPr>
+                <w:b/>
+                <w:highlight w:val="white"/>
+              </w:rPr>
+            </w:pPr>
+            <w:r>
+              <w:rPr>
+                <w:b/>
+                <w:noProof/>
+                <w:lang w:val="en-US"/>
+              </w:rPr>
+              <w:lastRenderedPageBreak/>
+              <w:drawing>
+                <wp:inline distT="0" distB="0" distL="0" distR="0" wp14:anchorId="1CF7B6CD" wp14:editId="4D4B9F41">
+                  <wp:extent cx="3982508" cy="4508500"/>
+                  <wp:effectExtent l="0" t="0" r="5715" b="0"/>
+                  <wp:docPr id="6" name="Picture 3"/>
+                  <wp:cNvGraphicFramePr>
+                    <a:graphicFrameLocks xmlns:a="http://schemas.openxmlformats.org/drawingml/2006/main" noChangeAspect="1"/>
+                  </wp:cNvGraphicFramePr>
+                  <a:graphic xmlns:a="http://schemas.openxmlformats.org/drawingml/2006/main">
+                    <a:graphicData uri="http://schemas.openxmlformats.org/drawingml/2006/picture">
+                      <pic:pic xmlns:pic="http://schemas.openxmlformats.org/drawingml/2006/picture">
+                        <pic:nvPicPr>
+                          <pic:cNvPr id="0" name="Picture 3"/>
+                          <pic:cNvPicPr>
+                            <a:picLocks noChangeAspect="1" noChangeArrowheads="1"/>
+                          </pic:cNvPicPr>
+                        </pic:nvPicPr>
+                        <pic:blipFill>
+                          <a:blip r:embed="rId20">
+                            <a:extLst>
+                              <a:ext uri="{28A0092B-C50C-407E-A947-70E740481C1C}">
+                                <a14:useLocalDpi xmlns:a14="http://schemas.microsoft.com/office/drawing/2010/main" val="0"/>
+                              </a:ext>
+                            </a:extLst>
+                          </a:blip>
+                          <a:srcRect/>
+                          <a:stretch>
+                            <a:fillRect/>
+                          </a:stretch>
+                        </pic:blipFill>
+                        <pic:spPr bwMode="auto">
+                          <a:xfrm>
+                            <a:off x="0" y="0"/>
+                            <a:ext cx="3982508" cy="4508500"/>
+                          </a:xfrm>
+                          <a:prstGeom prst="rect">
+                            <a:avLst/>
+                          </a:prstGeom>
+                          <a:noFill/>
+                          <a:ln>
+                            <a:noFill/>
+                          </a:ln>
+                        </pic:spPr>
+                      </pic:pic>
+                    </a:graphicData>
+                  </a:graphic>
+                </wp:inline>
+              </w:drawing>
+            </w:r>
+          </w:p>
         </w:tc>
         <w:tc>
           <w:tcPr>
@@ -2885,6 +3792,7 @@
               <w:ind w:left="200"/>
             </w:pPr>
             <w:r>
+              <w:lastRenderedPageBreak/>
               <w:t xml:space="preserve"> </w:t>
             </w:r>
           </w:p>
@@ -3009,6 +3917,78 @@
               <w:t xml:space="preserve"> An Object diagram.</w:t>
             </w:r>
           </w:p>
+          <w:p>
+            <w:pPr>
+              <w:pStyle w:val="normal0"/>
+              <w:spacing w:before="80"/>
+              <w:rPr>
+                <w:highlight w:val="white"/>
+              </w:rPr>
+            </w:pPr>
+          </w:p>
+          <w:p>
+            <w:pPr>
+              <w:pStyle w:val="normal0"/>
+              <w:spacing w:before="80"/>
+              <w:rPr>
+                <w:highlight w:val="white"/>
+              </w:rPr>
+            </w:pPr>
+            <w:r>
+              <w:rPr>
+                <w:noProof/>
+                <w:lang w:val="en-US"/>
+              </w:rPr>
+              <w:drawing>
+                <wp:inline distT="0" distB="0" distL="0" distR="0" wp14:anchorId="2751C050" wp14:editId="47DF5DE8">
+                  <wp:extent cx="3940541" cy="1549400"/>
+                  <wp:effectExtent l="0" t="0" r="0" b="0"/>
+                  <wp:docPr id="8" name="Picture 5"/>
+                  <wp:cNvGraphicFramePr>
+                    <a:graphicFrameLocks xmlns:a="http://schemas.openxmlformats.org/drawingml/2006/main" noChangeAspect="1"/>
+                  </wp:cNvGraphicFramePr>
+                  <a:graphic xmlns:a="http://schemas.openxmlformats.org/drawingml/2006/main">
+                    <a:graphicData uri="http://schemas.openxmlformats.org/drawingml/2006/picture">
+                      <pic:pic xmlns:pic="http://schemas.openxmlformats.org/drawingml/2006/picture">
+                        <pic:nvPicPr>
+                          <pic:cNvPr id="0" name="Picture 5"/>
+                          <pic:cNvPicPr>
+                            <a:picLocks noChangeAspect="1" noChangeArrowheads="1"/>
+                          </pic:cNvPicPr>
+                        </pic:nvPicPr>
+                        <pic:blipFill>
+                          <a:blip r:embed="rId21">
+                            <a:extLst>
+                              <a:ext uri="{28A0092B-C50C-407E-A947-70E740481C1C}">
+                                <a14:useLocalDpi xmlns:a14="http://schemas.microsoft.com/office/drawing/2010/main" val="0"/>
+                              </a:ext>
+                            </a:extLst>
+                          </a:blip>
+                          <a:srcRect/>
+                          <a:stretch>
+                            <a:fillRect/>
+                          </a:stretch>
+                        </pic:blipFill>
+                        <pic:spPr bwMode="auto">
+                          <a:xfrm>
+                            <a:off x="0" y="0"/>
+                            <a:ext cx="3940541" cy="1549400"/>
+                          </a:xfrm>
+                          <a:prstGeom prst="rect">
+                            <a:avLst/>
+                          </a:prstGeom>
+                          <a:noFill/>
+                          <a:ln>
+                            <a:noFill/>
+                          </a:ln>
+                        </pic:spPr>
+                      </pic:pic>
+                    </a:graphicData>
+                  </a:graphic>
+                </wp:inline>
+              </w:drawing>
+            </w:r>
+          </w:p>
         </w:tc>
         <w:tc>
           <w:tcPr>
@@ -3152,6 +4132,206 @@
               <w:t xml:space="preserve"> An Activity Diagram</w:t>
             </w:r>
           </w:p>
+          <w:p>
+            <w:pPr>
+              <w:pStyle w:val="normal0"/>
+              <w:spacing w:before="80"/>
+              <w:rPr>
+                <w:highlight w:val="white"/>
+              </w:rPr>
+            </w:pPr>
+          </w:p>
+          <w:p>
+            <w:pPr>
+              <w:pStyle w:val="normal0"/>
+              <w:spacing w:before="80"/>
+              <w:rPr>
+                <w:highlight w:val="white"/>
+              </w:rPr>
+            </w:pPr>
+            <w:r>
+              <w:rPr>
+                <w:noProof/>
+                <w:lang w:val="en-US"/>
+              </w:rPr>
+              <w:drawing>
+                <wp:inline distT="0" distB="0" distL="0" distR="0" wp14:anchorId="6257D062" wp14:editId="17AF0BB7">
+                  <wp:extent cx="3655079" cy="4635500"/>
+                  <wp:effectExtent l="0" t="0" r="2540" b="0"/>
+                  <wp:docPr id="10" name="Picture 7"/>
+                  <wp:cNvGraphicFramePr>
+                    <a:graphicFrameLocks xmlns:a="http://schemas.openxmlformats.org/drawingml/2006/main" noChangeAspect="1"/>
+                  </wp:cNvGraphicFramePr>
+                  <a:graphic xmlns:a="http://schemas.openxmlformats.org/drawingml/2006/main">
+                    <a:graphicData uri="http://schemas.openxmlformats.org/drawingml/2006/picture">
+                      <pic:pic xmlns:pic="http://schemas.openxmlformats.org/drawingml/2006/picture">
+                        <pic:nvPicPr>
+                          <pic:cNvPr id="0" name="Picture 7"/>
+                          <pic:cNvPicPr>
+                            <a:picLocks noChangeAspect="1" noChangeArrowheads="1"/>
+                          </pic:cNvPicPr>
+                        </pic:nvPicPr>
+                        <pic:blipFill>
+                          <a:blip r:embed="rId22">
+                            <a:extLst>
+                              <a:ext uri="{28A0092B-C50C-407E-A947-70E740481C1C}">
+                                <a14:useLocalDpi xmlns:a14="http://schemas.microsoft.com/office/drawing/2010/main" val="0"/>
+                              </a:ext>
+                            </a:extLst>
+                          </a:blip>
+                          <a:srcRect/>
+                          <a:stretch>
+                            <a:fillRect/>
+                          </a:stretch>
+                        </pic:blipFill>
+                        <pic:spPr bwMode="auto">
+                          <a:xfrm>
+                            <a:off x="0" y="0"/>
+                            <a:ext cx="3655079" cy="4635500"/>
+                          </a:xfrm>
+                          <a:prstGeom prst="rect">
+                            <a:avLst/>
+                          </a:prstGeom>
+                          <a:noFill/>
+                          <a:ln>
+                            <a:noFill/>
+                          </a:ln>
+                        </pic:spPr>
+                      </pic:pic>
+                    </a:graphicData>
+                  </a:graphic>
+                </wp:inline>
+              </w:drawing>
+            </w:r>
+          </w:p>
+          <w:p>
+            <w:pPr>
+              <w:pStyle w:val="normal0"/>
+              <w:spacing w:before="80"/>
+              <w:rPr>
+                <w:highlight w:val="white"/>
+              </w:rPr>
+            </w:pPr>
+            <w:r>
+              <w:rPr>
+                <w:noProof/>
+                <w:lang w:val="en-US"/>
+              </w:rPr>
+              <w:lastRenderedPageBreak/>
+              <w:drawing>
+                <wp:inline distT="0" distB="0" distL="0" distR="0" wp14:anchorId="2AA355AD" wp14:editId="266589D1">
+                  <wp:extent cx="3454400" cy="4146819"/>
+                  <wp:effectExtent l="0" t="0" r="0" b="0"/>
+                  <wp:docPr id="12" name="Picture 9"/>
+                  <wp:cNvGraphicFramePr>
+                    <a:graphicFrameLocks xmlns:a="http://schemas.openxmlformats.org/drawingml/2006/main" noChangeAspect="1"/>
+                  </wp:cNvGraphicFramePr>
+                  <a:graphic xmlns:a="http://schemas.openxmlformats.org/drawingml/2006/main">
+                    <a:graphicData uri="http://schemas.openxmlformats.org/drawingml/2006/picture">
+                      <pic:pic xmlns:pic="http://schemas.openxmlformats.org/drawingml/2006/picture">
+                        <pic:nvPicPr>
+                          <pic:cNvPr id="0" name="Picture 9"/>
+                          <pic:cNvPicPr>
+                            <a:picLocks noChangeAspect="1" noChangeArrowheads="1"/>
+                          </pic:cNvPicPr>
+                        </pic:nvPicPr>
+                        <pic:blipFill>
+                          <a:blip r:embed="rId23">
+                            <a:extLst>
+                              <a:ext uri="{28A0092B-C50C-407E-A947-70E740481C1C}">
+                                <a14:useLocalDpi xmlns:a14="http://schemas.microsoft.com/office/drawing/2010/main" val="0"/>
+                              </a:ext>
+                            </a:extLst>
+                          </a:blip>
+                          <a:srcRect/>
+                          <a:stretch>
+                            <a:fillRect/>
+                          </a:stretch>
+                        </pic:blipFill>
+                        <pic:spPr bwMode="auto">
+                          <a:xfrm>
+                            <a:off x="0" y="0"/>
+                            <a:ext cx="3454673" cy="4147147"/>
+                          </a:xfrm>
+                          <a:prstGeom prst="rect">
+                            <a:avLst/>
+                          </a:prstGeom>
+                          <a:noFill/>
+                          <a:ln>
+                            <a:noFill/>
+                          </a:ln>
+                        </pic:spPr>
+                      </pic:pic>
+                    </a:graphicData>
+                  </a:graphic>
+                </wp:inline>
+              </w:drawing>
+            </w:r>
+          </w:p>
+          <w:p>
+            <w:pPr>
+              <w:pStyle w:val="normal0"/>
+              <w:spacing w:before="80"/>
+              <w:rPr>
+                <w:highlight w:val="white"/>
+              </w:rPr>
+            </w:pPr>
+            <w:r>
+              <w:rPr>
+                <w:noProof/>
+                <w:lang w:val="en-US"/>
+              </w:rPr>
+              <w:lastRenderedPageBreak/>
+              <w:drawing>
+                <wp:inline distT="0" distB="0" distL="0" distR="0" wp14:anchorId="2E0D9555" wp14:editId="304EEB1E">
+                  <wp:extent cx="4140200" cy="4282965"/>
+                  <wp:effectExtent l="0" t="0" r="0" b="10160"/>
+                  <wp:docPr id="14" name="Picture 11"/>
+                  <wp:cNvGraphicFramePr>
+                    <a:graphicFrameLocks xmlns:a="http://schemas.openxmlformats.org/drawingml/2006/main" noChangeAspect="1"/>
+                  </wp:cNvGraphicFramePr>
+                  <a:graphic xmlns:a="http://schemas.openxmlformats.org/drawingml/2006/main">
+                    <a:graphicData uri="http://schemas.openxmlformats.org/drawingml/2006/picture">
+                      <pic:pic xmlns:pic="http://schemas.openxmlformats.org/drawingml/2006/picture">
+                        <pic:nvPicPr>
+                          <pic:cNvPr id="0" name="Picture 11"/>
+                          <pic:cNvPicPr>
+                            <a:picLocks noChangeAspect="1" noChangeArrowheads="1"/>
+                          </pic:cNvPicPr>
+                        </pic:nvPicPr>
+                        <pic:blipFill>
+                          <a:blip r:embed="rId24">
+                            <a:extLst>
+                              <a:ext uri="{28A0092B-C50C-407E-A947-70E740481C1C}">
+                                <a14:useLocalDpi xmlns:a14="http://schemas.microsoft.com/office/drawing/2010/main" val="0"/>
+                              </a:ext>
+                            </a:extLst>
+                          </a:blip>
+                          <a:srcRect/>
+                          <a:stretch>
+                            <a:fillRect/>
+                          </a:stretch>
+                        </pic:blipFill>
+                        <pic:spPr bwMode="auto">
+                          <a:xfrm>
+                            <a:off x="0" y="0"/>
+                            <a:ext cx="4140392" cy="4283163"/>
+                          </a:xfrm>
+                          <a:prstGeom prst="rect">
+                            <a:avLst/>
+                          </a:prstGeom>
+                          <a:noFill/>
+                          <a:ln>
+                            <a:noFill/>
+                          </a:ln>
+                        </pic:spPr>
+                      </pic:pic>
+                    </a:graphicData>
+                  </a:graphic>
+                </wp:inline>
+              </w:drawing>
+            </w:r>
+          </w:p>
         </w:tc>
         <w:tc>
           <w:tcPr>
@@ -3177,6 +4357,7 @@
               <w:ind w:left="200"/>
             </w:pPr>
             <w:r>
+              <w:lastRenderedPageBreak/>
               <w:t xml:space="preserve"> </w:t>
             </w:r>
           </w:p>
@@ -3421,6 +4602,81 @@
               <w:t>Time</w:t>
             </w:r>
           </w:p>
+          <w:p>
+            <w:pPr>
+              <w:pStyle w:val="normal0"/>
+              <w:spacing w:line="240" w:lineRule="auto"/>
+              <w:contextualSpacing/>
+              <w:rPr>
+                <w:highlight w:val="white"/>
+              </w:rPr>
+            </w:pPr>
+          </w:p>
+          <w:p>
+            <w:pPr>
+              <w:pStyle w:val="normal0"/>
+              <w:spacing w:line="240" w:lineRule="auto"/>
+              <w:contextualSpacing/>
+              <w:rPr>
+                <w:highlight w:val="white"/>
+              </w:rPr>
+            </w:pPr>
+            <w:r>
+              <w:rPr>
+                <w:noProof/>
+                <w:lang w:val="en-US"/>
+              </w:rPr>
+              <w:lastRenderedPageBreak/>
+              <w:drawing>
+                <wp:inline distT="0" distB="0" distL="0" distR="0" wp14:anchorId="441A3FBE" wp14:editId="7CEC292C">
+                  <wp:extent cx="6718300" cy="3657600"/>
+                  <wp:effectExtent l="0" t="0" r="12700" b="0"/>
+                  <wp:docPr id="16" name="Picture 13"/>
+                  <wp:cNvGraphicFramePr>
+                    <a:graphicFrameLocks xmlns:a="http://schemas.openxmlformats.org/drawingml/2006/main" noChangeAspect="1"/>
+                  </wp:cNvGraphicFramePr>
+                  <a:graphic xmlns:a="http://schemas.openxmlformats.org/drawingml/2006/main">
+                    <a:graphicData uri="http://schemas.openxmlformats.org/drawingml/2006/picture">
+                      <pic:pic xmlns:pic="http://schemas.openxmlformats.org/drawingml/2006/picture">
+                        <pic:nvPicPr>
+                          <pic:cNvPr id="0" name="Picture 13"/>
+                          <pic:cNvPicPr>
+                            <a:picLocks noChangeAspect="1" noChangeArrowheads="1"/>
+                          </pic:cNvPicPr>
+                        </pic:nvPicPr>
+                        <pic:blipFill>
+                          <a:blip r:embed="rId25">
+                            <a:extLst>
+                              <a:ext uri="{28A0092B-C50C-407E-A947-70E740481C1C}">
+                                <a14:useLocalDpi xmlns:a14="http://schemas.microsoft.com/office/drawing/2010/main" val="0"/>
+                              </a:ext>
+                            </a:extLst>
+                          </a:blip>
+                          <a:srcRect/>
+                          <a:stretch>
+                            <a:fillRect/>
+                          </a:stretch>
+                        </pic:blipFill>
+                        <pic:spPr bwMode="auto">
+                          <a:xfrm>
+                            <a:off x="0" y="0"/>
+                            <a:ext cx="6718300" cy="3657600"/>
+                          </a:xfrm>
+                          <a:prstGeom prst="rect">
+                            <a:avLst/>
+                          </a:prstGeom>
+                          <a:noFill/>
+                          <a:ln>
+                            <a:noFill/>
+                          </a:ln>
+                        </pic:spPr>
+                      </pic:pic>
+                    </a:graphicData>
+                  </a:graphic>
+                </wp:inline>
+              </w:drawing>
+            </w:r>
+          </w:p>
         </w:tc>
         <w:tc>
           <w:tcPr>
@@ -3446,6 +4702,7 @@
               <w:ind w:left="200"/>
             </w:pPr>
             <w:r>
+              <w:lastRenderedPageBreak/>
               <w:t xml:space="preserve"> </w:t>
             </w:r>
           </w:p>
@@ -3570,6 +4827,88 @@
               <w:t xml:space="preserve"> Create a user sitemap.</w:t>
             </w:r>
           </w:p>
+          <w:p>
+            <w:pPr>
+              <w:pStyle w:val="normal0"/>
+              <w:spacing w:before="80" w:line="240" w:lineRule="auto"/>
+              <w:rPr>
+                <w:highlight w:val="white"/>
+              </w:rPr>
+            </w:pPr>
+          </w:p>
+          <w:p>
+            <w:pPr>
+              <w:pStyle w:val="normal0"/>
+              <w:spacing w:before="80" w:line="240" w:lineRule="auto"/>
+              <w:rPr>
+                <w:highlight w:val="white"/>
+              </w:rPr>
+            </w:pPr>
+            <w:r>
+              <w:rPr>
+                <w:noProof/>
+                <w:lang w:val="en-US"/>
+              </w:rPr>
+              <w:lastRenderedPageBreak/>
+              <w:drawing>
+                <wp:inline distT="0" distB="0" distL="0" distR="0" wp14:anchorId="298984AA" wp14:editId="7C2E5AD8">
+                  <wp:extent cx="3574136" cy="3378200"/>
+                  <wp:effectExtent l="0" t="0" r="7620" b="0"/>
+                  <wp:docPr id="18" name="Picture 15"/>
+                  <wp:cNvGraphicFramePr>
+                    <a:graphicFrameLocks xmlns:a="http://schemas.openxmlformats.org/drawingml/2006/main" noChangeAspect="1"/>
+                  </wp:cNvGraphicFramePr>
+                  <a:graphic xmlns:a="http://schemas.openxmlformats.org/drawingml/2006/main">
+                    <a:graphicData uri="http://schemas.openxmlformats.org/drawingml/2006/picture">
+                      <pic:pic xmlns:pic="http://schemas.openxmlformats.org/drawingml/2006/picture">
+                        <pic:nvPicPr>
+                          <pic:cNvPr id="0" name="Picture 15"/>
+                          <pic:cNvPicPr>
+                            <a:picLocks noChangeAspect="1" noChangeArrowheads="1"/>
+                          </pic:cNvPicPr>
+                        </pic:nvPicPr>
+                        <pic:blipFill>
+                          <a:blip r:embed="rId26">
+                            <a:extLst>
+                              <a:ext uri="{28A0092B-C50C-407E-A947-70E740481C1C}">
+                                <a14:useLocalDpi xmlns:a14="http://schemas.microsoft.com/office/drawing/2010/main" val="0"/>
+                              </a:ext>
+                            </a:extLst>
+                          </a:blip>
+                          <a:srcRect/>
+                          <a:stretch>
+                            <a:fillRect/>
+                          </a:stretch>
+                        </pic:blipFill>
+                        <pic:spPr bwMode="auto">
+                          <a:xfrm>
+                            <a:off x="0" y="0"/>
+                            <a:ext cx="3574136" cy="3378200"/>
+                          </a:xfrm>
+                          <a:prstGeom prst="rect">
+                            <a:avLst/>
+                          </a:prstGeom>
+                          <a:noFill/>
+                          <a:ln>
+                            <a:noFill/>
+                          </a:ln>
+                        </pic:spPr>
+                      </pic:pic>
+                    </a:graphicData>
+                  </a:graphic>
+                </wp:inline>
+              </w:drawing>
+            </w:r>
+          </w:p>
+          <w:p>
+            <w:pPr>
+              <w:pStyle w:val="normal0"/>
+              <w:spacing w:before="80" w:line="240" w:lineRule="auto"/>
+              <w:rPr>
+                <w:highlight w:val="white"/>
+              </w:rPr>
+            </w:pPr>
+          </w:p>
         </w:tc>
         <w:tc>
           <w:tcPr>
@@ -3595,6 +4934,7 @@
               <w:ind w:left="200"/>
             </w:pPr>
             <w:r>
+              <w:lastRenderedPageBreak/>
               <w:t xml:space="preserve"> </w:t>
             </w:r>
           </w:p>
@@ -3719,6 +5059,152 @@
               <w:t xml:space="preserve"> Produce two wireframe designs.</w:t>
             </w:r>
           </w:p>
+          <w:p>
+            <w:pPr>
+              <w:pStyle w:val="normal0"/>
+              <w:spacing w:before="80" w:line="240" w:lineRule="auto"/>
+              <w:rPr>
+                <w:highlight w:val="white"/>
+              </w:rPr>
+            </w:pPr>
+          </w:p>
+          <w:p>
+            <w:pPr>
+              <w:pStyle w:val="normal0"/>
+              <w:spacing w:before="80" w:line="240" w:lineRule="auto"/>
+              <w:rPr>
+                <w:highlight w:val="white"/>
+              </w:rPr>
+            </w:pPr>
+            <w:r>
+              <w:rPr>
+                <w:noProof/>
+                <w:lang w:val="en-US"/>
+              </w:rPr>
+              <w:lastRenderedPageBreak/>
+              <w:drawing>
+                <wp:inline distT="0" distB="0" distL="0" distR="0" wp14:anchorId="738E1253" wp14:editId="53505325">
+                  <wp:extent cx="4711700" cy="3571629"/>
+                  <wp:effectExtent l="0" t="0" r="0" b="10160"/>
+                  <wp:docPr id="20" name="Picture 17"/>
+                  <wp:cNvGraphicFramePr>
+                    <a:graphicFrameLocks xmlns:a="http://schemas.openxmlformats.org/drawingml/2006/main" noChangeAspect="1"/>
+                  </wp:cNvGraphicFramePr>
+                  <a:graphic xmlns:a="http://schemas.openxmlformats.org/drawingml/2006/main">
+                    <a:graphicData uri="http://schemas.openxmlformats.org/drawingml/2006/picture">
+                      <pic:pic xmlns:pic="http://schemas.openxmlformats.org/drawingml/2006/picture">
+                        <pic:nvPicPr>
+                          <pic:cNvPr id="0" name="Picture 17"/>
+                          <pic:cNvPicPr>
+                            <a:picLocks noChangeAspect="1" noChangeArrowheads="1"/>
+                          </pic:cNvPicPr>
+                        </pic:nvPicPr>
+                        <pic:blipFill>
+                          <a:blip r:embed="rId27">
+                            <a:extLst>
+                              <a:ext uri="{28A0092B-C50C-407E-A947-70E740481C1C}">
+                                <a14:useLocalDpi xmlns:a14="http://schemas.microsoft.com/office/drawing/2010/main" val="0"/>
+                              </a:ext>
+                            </a:extLst>
+                          </a:blip>
+                          <a:srcRect/>
+                          <a:stretch>
+                            <a:fillRect/>
+                          </a:stretch>
+                        </pic:blipFill>
+                        <pic:spPr bwMode="auto">
+                          <a:xfrm>
+                            <a:off x="0" y="0"/>
+                            <a:ext cx="4711700" cy="3571629"/>
+                          </a:xfrm>
+                          <a:prstGeom prst="rect">
+                            <a:avLst/>
+                          </a:prstGeom>
+                          <a:noFill/>
+                          <a:ln>
+                            <a:noFill/>
+                          </a:ln>
+                        </pic:spPr>
+                      </pic:pic>
+                    </a:graphicData>
+                  </a:graphic>
+                </wp:inline>
+              </w:drawing>
+            </w:r>
+          </w:p>
+          <w:p>
+            <w:pPr>
+              <w:pStyle w:val="normal0"/>
+              <w:spacing w:before="80" w:line="240" w:lineRule="auto"/>
+              <w:rPr>
+                <w:highlight w:val="white"/>
+              </w:rPr>
+            </w:pPr>
+          </w:p>
+          <w:p>
+            <w:pPr>
+              <w:pStyle w:val="normal0"/>
+              <w:spacing w:before="80" w:line="240" w:lineRule="auto"/>
+              <w:rPr>
+                <w:highlight w:val="white"/>
+              </w:rPr>
+            </w:pPr>
+            <w:r>
+              <w:rPr>
+                <w:noProof/>
+                <w:lang w:val="en-US"/>
+              </w:rPr>
+              <w:lastRenderedPageBreak/>
+              <w:drawing>
+                <wp:inline distT="0" distB="0" distL="0" distR="0" wp14:anchorId="0CE26251" wp14:editId="5A42FD75">
+                  <wp:extent cx="4900867" cy="3733552"/>
+                  <wp:effectExtent l="0" t="0" r="1905" b="635"/>
+                  <wp:docPr id="21" name="Picture 19"/>
+                  <wp:cNvGraphicFramePr>
+                    <a:graphicFrameLocks xmlns:a="http://schemas.openxmlformats.org/drawingml/2006/main" noChangeAspect="1"/>
+                  </wp:cNvGraphicFramePr>
+                  <a:graphic xmlns:a="http://schemas.openxmlformats.org/drawingml/2006/main">
+                    <a:graphicData uri="http://schemas.openxmlformats.org/drawingml/2006/picture">
+                      <pic:pic xmlns:pic="http://schemas.openxmlformats.org/drawingml/2006/picture">
+                        <pic:nvPicPr>
+                          <pic:cNvPr id="0" name="Picture 19"/>
+                          <pic:cNvPicPr>
+                            <a:picLocks noChangeAspect="1" noChangeArrowheads="1"/>
+                          </pic:cNvPicPr>
+                        </pic:nvPicPr>
+                        <pic:blipFill>
+                          <a:blip r:embed="rId28">
+                            <a:extLst>
+                              <a:ext uri="{28A0092B-C50C-407E-A947-70E740481C1C}">
+                                <a14:useLocalDpi xmlns:a14="http://schemas.microsoft.com/office/drawing/2010/main" val="0"/>
+                              </a:ext>
+                            </a:extLst>
+                          </a:blip>
+                          <a:srcRect/>
+                          <a:stretch>
+                            <a:fillRect/>
+                          </a:stretch>
+                        </pic:blipFill>
+                        <pic:spPr bwMode="auto">
+                          <a:xfrm>
+                            <a:off x="0" y="0"/>
+                            <a:ext cx="4901160" cy="3733775"/>
+                          </a:xfrm>
+                          <a:prstGeom prst="rect">
+                            <a:avLst/>
+                          </a:prstGeom>
+                          <a:noFill/>
+                          <a:ln>
+                            <a:noFill/>
+                          </a:ln>
+                        </pic:spPr>
+                      </pic:pic>
+                    </a:graphicData>
+                  </a:graphic>
+                </wp:inline>
+              </w:drawing>
+            </w:r>
+          </w:p>
         </w:tc>
         <w:tc>
           <w:tcPr>
@@ -3744,6 +5230,7 @@
               <w:ind w:left="200"/>
             </w:pPr>
             <w:r>
+              <w:lastRenderedPageBreak/>
               <w:t xml:space="preserve"> </w:t>
             </w:r>
           </w:p>
@@ -3855,6 +5342,74 @@
             <w:r>
               <w:t xml:space="preserve"> Take a screenshot of an example of pseudocode for a function.</w:t>
             </w:r>
+          </w:p>
+          <w:p>
+            <w:pPr>
+              <w:pStyle w:val="normal0"/>
+              <w:spacing w:before="80" w:line="240" w:lineRule="auto"/>
+            </w:pPr>
+          </w:p>
+          <w:p>
+            <w:pPr>
+              <w:pStyle w:val="normal0"/>
+              <w:spacing w:before="80" w:line="240" w:lineRule="auto"/>
+            </w:pPr>
+            <w:r>
+              <w:drawing>
+                <wp:inline distT="0" distB="0" distL="0" distR="0" wp14:anchorId="4B6BD08B" wp14:editId="21ECF138">
+                  <wp:extent cx="6654800" cy="1663614"/>
+                  <wp:effectExtent l="0" t="0" r="0" b="0"/>
+                  <wp:docPr id="22" name="Picture 21"/>
+                  <wp:cNvGraphicFramePr>
+                    <a:graphicFrameLocks xmlns:a="http://schemas.openxmlformats.org/drawingml/2006/main" noChangeAspect="1"/>
+                  </wp:cNvGraphicFramePr>
+                  <a:graphic xmlns:a="http://schemas.openxmlformats.org/drawingml/2006/main">
+                    <a:graphicData uri="http://schemas.openxmlformats.org/drawingml/2006/picture">
+                      <pic:pic xmlns:pic="http://schemas.openxmlformats.org/drawingml/2006/picture">
+                        <pic:nvPicPr>
+                          <pic:cNvPr id="0" name="Picture 21"/>
+                          <pic:cNvPicPr>
+                            <a:picLocks noChangeAspect="1" noChangeArrowheads="1"/>
+                          </pic:cNvPicPr>
+                        </pic:nvPicPr>
+                        <pic:blipFill>
+                          <a:blip r:embed="rId29">
+                            <a:extLst>
+                              <a:ext uri="{28A0092B-C50C-407E-A947-70E740481C1C}">
+                                <a14:useLocalDpi xmlns:a14="http://schemas.microsoft.com/office/drawing/2010/main" val="0"/>
+                              </a:ext>
+                            </a:extLst>
+                          </a:blip>
+                          <a:srcRect/>
+                          <a:stretch>
+                            <a:fillRect/>
+                          </a:stretch>
+                        </pic:blipFill>
+                        <pic:spPr bwMode="auto">
+                          <a:xfrm>
+                            <a:off x="0" y="0"/>
+                            <a:ext cx="6655146" cy="1663700"/>
+                          </a:xfrm>
+                          <a:prstGeom prst="rect">
+                            <a:avLst/>
+                          </a:prstGeom>
+                          <a:noFill/>
+                          <a:ln>
+                            <a:noFill/>
+                          </a:ln>
+                        </pic:spPr>
+                      </pic:pic>
+                    </a:graphicData>
+                  </a:graphic>
+                </wp:inline>
+              </w:drawing>
+            </w:r>
+          </w:p>
+          <w:p>
+            <w:pPr>
+              <w:pStyle w:val="normal0"/>
+              <w:spacing w:before="80" w:line="240" w:lineRule="auto"/>
+            </w:pPr>
           </w:p>
         </w:tc>
         <w:tc>
@@ -4010,6 +5565,171 @@
           <w:p>
             <w:pPr>
               <w:pStyle w:val="normal0"/>
+              <w:spacing w:line="240" w:lineRule="auto"/>
+              <w:ind w:left="720"/>
+              <w:contextualSpacing/>
+            </w:pPr>
+          </w:p>
+          <w:p>
+            <w:pPr>
+              <w:pStyle w:val="normal0"/>
+              <w:spacing w:line="240" w:lineRule="auto"/>
+              <w:ind w:left="720"/>
+              <w:contextualSpacing/>
+            </w:pPr>
+            <w:r>
+              <w:rPr>
+                <w:noProof/>
+                <w:lang w:val="en-US"/>
+              </w:rPr>
+              <w:lastRenderedPageBreak/>
+              <w:drawing>
+                <wp:inline distT="0" distB="0" distL="0" distR="0" wp14:anchorId="1A37B78B" wp14:editId="6FA7995A">
+                  <wp:extent cx="5328307" cy="2628900"/>
+                  <wp:effectExtent l="25400" t="25400" r="31115" b="12700"/>
+                  <wp:docPr id="24" name="Picture 23"/>
+                  <wp:cNvGraphicFramePr>
+                    <a:graphicFrameLocks xmlns:a="http://schemas.openxmlformats.org/drawingml/2006/main" noChangeAspect="1"/>
+                  </wp:cNvGraphicFramePr>
+                  <a:graphic xmlns:a="http://schemas.openxmlformats.org/drawingml/2006/main">
+                    <a:graphicData uri="http://schemas.openxmlformats.org/drawingml/2006/picture">
+                      <pic:pic xmlns:pic="http://schemas.openxmlformats.org/drawingml/2006/picture">
+                        <pic:nvPicPr>
+                          <pic:cNvPr id="0" name="Picture 23"/>
+                          <pic:cNvPicPr>
+                            <a:picLocks noChangeAspect="1" noChangeArrowheads="1"/>
+                          </pic:cNvPicPr>
+                        </pic:nvPicPr>
+                        <pic:blipFill>
+                          <a:blip r:embed="rId30">
+                            <a:extLst>
+                              <a:ext uri="{28A0092B-C50C-407E-A947-70E740481C1C}">
+                                <a14:useLocalDpi xmlns:a14="http://schemas.microsoft.com/office/drawing/2010/main" val="0"/>
+                              </a:ext>
+                            </a:extLst>
+                          </a:blip>
+                          <a:srcRect/>
+                          <a:stretch>
+                            <a:fillRect/>
+                          </a:stretch>
+                        </pic:blipFill>
+                        <pic:spPr bwMode="auto">
+                          <a:xfrm>
+                            <a:off x="0" y="0"/>
+                            <a:ext cx="5328307" cy="2628900"/>
+                          </a:xfrm>
+                          <a:prstGeom prst="rect">
+                            <a:avLst/>
+                          </a:prstGeom>
+                          <a:noFill/>
+                          <a:ln>
+                            <a:solidFill>
+                              <a:schemeClr val="bg1">
+                                <a:lumMod val="50000"/>
+                              </a:schemeClr>
+                            </a:solidFill>
+                          </a:ln>
+                        </pic:spPr>
+                      </pic:pic>
+                    </a:graphicData>
+                  </a:graphic>
+                </wp:inline>
+              </w:drawing>
+            </w:r>
+          </w:p>
+          <w:p>
+            <w:pPr>
+              <w:pStyle w:val="normal0"/>
+              <w:spacing w:line="240" w:lineRule="auto"/>
+              <w:ind w:left="720"/>
+              <w:contextualSpacing/>
+            </w:pPr>
+          </w:p>
+          <w:p>
+            <w:pPr>
+              <w:pStyle w:val="normal0"/>
+              <w:spacing w:line="240" w:lineRule="auto"/>
+              <w:ind w:left="720"/>
+              <w:contextualSpacing/>
+            </w:pPr>
+          </w:p>
+          <w:p>
+            <w:pPr>
+              <w:pStyle w:val="normal0"/>
+              <w:spacing w:line="240" w:lineRule="auto"/>
+              <w:ind w:left="720"/>
+              <w:contextualSpacing/>
+            </w:pPr>
+            <w:r>
+              <w:rPr>
+                <w:noProof/>
+                <w:lang w:val="en-US"/>
+              </w:rPr>
+              <w:drawing>
+                <wp:inline distT="0" distB="0" distL="0" distR="0" wp14:anchorId="414D42D4" wp14:editId="62240E58">
+                  <wp:extent cx="5283200" cy="2606645"/>
+                  <wp:effectExtent l="25400" t="25400" r="25400" b="35560"/>
+                  <wp:docPr id="26" name="Picture 25"/>
+                  <wp:cNvGraphicFramePr>
+                    <a:graphicFrameLocks xmlns:a="http://schemas.openxmlformats.org/drawingml/2006/main" noChangeAspect="1"/>
+                  </wp:cNvGraphicFramePr>
+                  <a:graphic xmlns:a="http://schemas.openxmlformats.org/drawingml/2006/main">
+                    <a:graphicData uri="http://schemas.openxmlformats.org/drawingml/2006/picture">
+                      <pic:pic xmlns:pic="http://schemas.openxmlformats.org/drawingml/2006/picture">
+                        <pic:nvPicPr>
+                          <pic:cNvPr id="0" name="Picture 25"/>
+                          <pic:cNvPicPr>
+                            <a:picLocks noChangeAspect="1" noChangeArrowheads="1"/>
+                          </pic:cNvPicPr>
+                        </pic:nvPicPr>
+                        <pic:blipFill>
+                          <a:blip r:embed="rId31">
+                            <a:extLst>
+                              <a:ext uri="{28A0092B-C50C-407E-A947-70E740481C1C}">
+                                <a14:useLocalDpi xmlns:a14="http://schemas.microsoft.com/office/drawing/2010/main" val="0"/>
+                              </a:ext>
+                            </a:extLst>
+                          </a:blip>
+                          <a:srcRect/>
+                          <a:stretch>
+                            <a:fillRect/>
+                          </a:stretch>
+                        </pic:blipFill>
+                        <pic:spPr bwMode="auto">
+                          <a:xfrm>
+                            <a:off x="0" y="0"/>
+                            <a:ext cx="5283200" cy="2606645"/>
+                          </a:xfrm>
+                          <a:prstGeom prst="rect">
+                            <a:avLst/>
+                          </a:prstGeom>
+                          <a:noFill/>
+                          <a:ln>
+                            <a:solidFill>
+                              <a:schemeClr val="bg1">
+                                <a:lumMod val="50000"/>
+                              </a:schemeClr>
+                            </a:solidFill>
+                          </a:ln>
+                        </pic:spPr>
+                      </pic:pic>
+                    </a:graphicData>
+                  </a:graphic>
+                </wp:inline>
+              </w:drawing>
+            </w:r>
+          </w:p>
+          <w:p>
+            <w:pPr>
+              <w:pStyle w:val="normal0"/>
+              <w:spacing w:line="240" w:lineRule="auto"/>
+              <w:ind w:left="720"/>
+              <w:contextualSpacing/>
+            </w:pPr>
+          </w:p>
+          <w:p>
+            <w:pPr>
+              <w:pStyle w:val="normal0"/>
               <w:numPr>
                 <w:ilvl w:val="0"/>
                 <w:numId w:val="2"/>
@@ -4021,6 +5741,171 @@
               <w:t>The user input being saved or used in some way</w:t>
             </w:r>
           </w:p>
+          <w:p>
+            <w:pPr>
+              <w:pStyle w:val="normal0"/>
+              <w:spacing w:line="240" w:lineRule="auto"/>
+              <w:ind w:left="720"/>
+              <w:contextualSpacing/>
+            </w:pPr>
+          </w:p>
+          <w:p>
+            <w:pPr>
+              <w:pStyle w:val="normal0"/>
+              <w:spacing w:line="240" w:lineRule="auto"/>
+              <w:ind w:left="720"/>
+              <w:contextualSpacing/>
+            </w:pPr>
+            <w:r>
+              <w:rPr>
+                <w:noProof/>
+                <w:lang w:val="en-US"/>
+              </w:rPr>
+              <w:lastRenderedPageBreak/>
+              <w:drawing>
+                <wp:inline distT="0" distB="0" distL="0" distR="0" wp14:anchorId="53E98768" wp14:editId="03381EE3">
+                  <wp:extent cx="5307970" cy="2628900"/>
+                  <wp:effectExtent l="25400" t="25400" r="26035" b="12700"/>
+                  <wp:docPr id="29" name="Picture 29"/>
+                  <wp:cNvGraphicFramePr>
+                    <a:graphicFrameLocks xmlns:a="http://schemas.openxmlformats.org/drawingml/2006/main" noChangeAspect="1"/>
+                  </wp:cNvGraphicFramePr>
+                  <a:graphic xmlns:a="http://schemas.openxmlformats.org/drawingml/2006/main">
+                    <a:graphicData uri="http://schemas.openxmlformats.org/drawingml/2006/picture">
+                      <pic:pic xmlns:pic="http://schemas.openxmlformats.org/drawingml/2006/picture">
+                        <pic:nvPicPr>
+                          <pic:cNvPr id="0" name="Picture 29"/>
+                          <pic:cNvPicPr>
+                            <a:picLocks noChangeAspect="1" noChangeArrowheads="1"/>
+                          </pic:cNvPicPr>
+                        </pic:nvPicPr>
+                        <pic:blipFill>
+                          <a:blip r:embed="rId32">
+                            <a:extLst>
+                              <a:ext uri="{28A0092B-C50C-407E-A947-70E740481C1C}">
+                                <a14:useLocalDpi xmlns:a14="http://schemas.microsoft.com/office/drawing/2010/main" val="0"/>
+                              </a:ext>
+                            </a:extLst>
+                          </a:blip>
+                          <a:srcRect/>
+                          <a:stretch>
+                            <a:fillRect/>
+                          </a:stretch>
+                        </pic:blipFill>
+                        <pic:spPr bwMode="auto">
+                          <a:xfrm>
+                            <a:off x="0" y="0"/>
+                            <a:ext cx="5307970" cy="2628900"/>
+                          </a:xfrm>
+                          <a:prstGeom prst="rect">
+                            <a:avLst/>
+                          </a:prstGeom>
+                          <a:noFill/>
+                          <a:ln>
+                            <a:solidFill>
+                              <a:schemeClr val="bg1">
+                                <a:lumMod val="50000"/>
+                              </a:schemeClr>
+                            </a:solidFill>
+                          </a:ln>
+                        </pic:spPr>
+                      </pic:pic>
+                    </a:graphicData>
+                  </a:graphic>
+                </wp:inline>
+              </w:drawing>
+            </w:r>
+          </w:p>
+          <w:p>
+            <w:pPr>
+              <w:pStyle w:val="normal0"/>
+              <w:spacing w:line="240" w:lineRule="auto"/>
+              <w:ind w:left="720"/>
+              <w:contextualSpacing/>
+            </w:pPr>
+          </w:p>
+          <w:p>
+            <w:pPr>
+              <w:pStyle w:val="normal0"/>
+              <w:spacing w:line="240" w:lineRule="auto"/>
+              <w:ind w:left="720"/>
+              <w:contextualSpacing/>
+            </w:pPr>
+            <w:r>
+              <w:rPr>
+                <w:noProof/>
+                <w:lang w:val="en-US"/>
+              </w:rPr>
+              <w:drawing>
+                <wp:inline distT="0" distB="0" distL="0" distR="0" wp14:anchorId="5FF63572" wp14:editId="42D94918">
+                  <wp:extent cx="5328307" cy="2628900"/>
+                  <wp:effectExtent l="25400" t="25400" r="31115" b="12700"/>
+                  <wp:docPr id="28" name="Picture 27"/>
+                  <wp:cNvGraphicFramePr>
+                    <a:graphicFrameLocks xmlns:a="http://schemas.openxmlformats.org/drawingml/2006/main" noChangeAspect="1"/>
+                  </wp:cNvGraphicFramePr>
+                  <a:graphic xmlns:a="http://schemas.openxmlformats.org/drawingml/2006/main">
+                    <a:graphicData uri="http://schemas.openxmlformats.org/drawingml/2006/picture">
+                      <pic:pic xmlns:pic="http://schemas.openxmlformats.org/drawingml/2006/picture">
+                        <pic:nvPicPr>
+                          <pic:cNvPr id="0" name="Picture 27"/>
+                          <pic:cNvPicPr>
+                            <a:picLocks noChangeAspect="1" noChangeArrowheads="1"/>
+                          </pic:cNvPicPr>
+                        </pic:nvPicPr>
+                        <pic:blipFill>
+                          <a:blip r:embed="rId33">
+                            <a:extLst>
+                              <a:ext uri="{28A0092B-C50C-407E-A947-70E740481C1C}">
+                                <a14:useLocalDpi xmlns:a14="http://schemas.microsoft.com/office/drawing/2010/main" val="0"/>
+                              </a:ext>
+                            </a:extLst>
+                          </a:blip>
+                          <a:srcRect/>
+                          <a:stretch>
+                            <a:fillRect/>
+                          </a:stretch>
+                        </pic:blipFill>
+                        <pic:spPr bwMode="auto">
+                          <a:xfrm>
+                            <a:off x="0" y="0"/>
+                            <a:ext cx="5328307" cy="2628900"/>
+                          </a:xfrm>
+                          <a:prstGeom prst="rect">
+                            <a:avLst/>
+                          </a:prstGeom>
+                          <a:noFill/>
+                          <a:ln>
+                            <a:solidFill>
+                              <a:schemeClr val="bg1">
+                                <a:lumMod val="50000"/>
+                              </a:schemeClr>
+                            </a:solidFill>
+                          </a:ln>
+                        </pic:spPr>
+                      </pic:pic>
+                    </a:graphicData>
+                  </a:graphic>
+                </wp:inline>
+              </w:drawing>
+            </w:r>
+          </w:p>
+          <w:p>
+            <w:pPr>
+              <w:pStyle w:val="normal0"/>
+              <w:spacing w:line="240" w:lineRule="auto"/>
+              <w:ind w:left="720"/>
+              <w:contextualSpacing/>
+            </w:pPr>
+          </w:p>
+          <w:p>
+            <w:pPr>
+              <w:pStyle w:val="normal0"/>
+              <w:spacing w:line="240" w:lineRule="auto"/>
+              <w:ind w:left="720"/>
+              <w:contextualSpacing/>
+            </w:pPr>
+          </w:p>
         </w:tc>
         <w:tc>
           <w:tcPr>
@@ -4046,6 +5931,7 @@
               <w:ind w:left="200"/>
             </w:pPr>
             <w:r>
+              <w:lastRenderedPageBreak/>
               <w:t xml:space="preserve"> </w:t>
             </w:r>
           </w:p>
@@ -4175,6 +6061,224 @@
           <w:p>
             <w:pPr>
               <w:pStyle w:val="normal0"/>
+              <w:spacing w:line="240" w:lineRule="auto"/>
+              <w:ind w:left="720"/>
+              <w:contextualSpacing/>
+            </w:pPr>
+          </w:p>
+          <w:p>
+            <w:pPr>
+              <w:pStyle w:val="normal0"/>
+              <w:spacing w:line="240" w:lineRule="auto"/>
+              <w:ind w:left="720"/>
+              <w:contextualSpacing/>
+            </w:pPr>
+            <w:r>
+              <w:t>Changing the pricing details for Alter Bridge The Last Hero album:</w:t>
+            </w:r>
+          </w:p>
+          <w:p>
+            <w:pPr>
+              <w:pStyle w:val="normal0"/>
+              <w:spacing w:line="240" w:lineRule="auto"/>
+              <w:ind w:left="720"/>
+              <w:contextualSpacing/>
+            </w:pPr>
+          </w:p>
+          <w:p>
+            <w:pPr>
+              <w:pStyle w:val="normal0"/>
+              <w:spacing w:line="240" w:lineRule="auto"/>
+              <w:ind w:left="720"/>
+              <w:contextualSpacing/>
+            </w:pPr>
+            <w:r>
+              <w:t>Original values on edit album:</w:t>
+            </w:r>
+          </w:p>
+          <w:p>
+            <w:pPr>
+              <w:pStyle w:val="normal0"/>
+              <w:spacing w:line="240" w:lineRule="auto"/>
+              <w:ind w:left="720"/>
+              <w:contextualSpacing/>
+            </w:pPr>
+            <w:r>
+              <w:rPr>
+                <w:noProof/>
+                <w:lang w:val="en-US"/>
+              </w:rPr>
+              <w:lastRenderedPageBreak/>
+              <w:drawing>
+                <wp:inline distT="0" distB="0" distL="0" distR="0" wp14:anchorId="4AF24F4F" wp14:editId="1A0AD70C">
+                  <wp:extent cx="5740400" cy="3993322"/>
+                  <wp:effectExtent l="0" t="0" r="0" b="0"/>
+                  <wp:docPr id="31" name="Picture 31"/>
+                  <wp:cNvGraphicFramePr>
+                    <a:graphicFrameLocks xmlns:a="http://schemas.openxmlformats.org/drawingml/2006/main" noChangeAspect="1"/>
+                  </wp:cNvGraphicFramePr>
+                  <a:graphic xmlns:a="http://schemas.openxmlformats.org/drawingml/2006/main">
+                    <a:graphicData uri="http://schemas.openxmlformats.org/drawingml/2006/picture">
+                      <pic:pic xmlns:pic="http://schemas.openxmlformats.org/drawingml/2006/picture">
+                        <pic:nvPicPr>
+                          <pic:cNvPr id="0" name="Picture 31"/>
+                          <pic:cNvPicPr>
+                            <a:picLocks noChangeAspect="1" noChangeArrowheads="1"/>
+                          </pic:cNvPicPr>
+                        </pic:nvPicPr>
+                        <pic:blipFill>
+                          <a:blip r:embed="rId34">
+                            <a:extLst>
+                              <a:ext uri="{28A0092B-C50C-407E-A947-70E740481C1C}">
+                                <a14:useLocalDpi xmlns:a14="http://schemas.microsoft.com/office/drawing/2010/main" val="0"/>
+                              </a:ext>
+                            </a:extLst>
+                          </a:blip>
+                          <a:srcRect/>
+                          <a:stretch>
+                            <a:fillRect/>
+                          </a:stretch>
+                        </pic:blipFill>
+                        <pic:spPr bwMode="auto">
+                          <a:xfrm>
+                            <a:off x="0" y="0"/>
+                            <a:ext cx="5740649" cy="3993495"/>
+                          </a:xfrm>
+                          <a:prstGeom prst="rect">
+                            <a:avLst/>
+                          </a:prstGeom>
+                          <a:noFill/>
+                          <a:ln>
+                            <a:noFill/>
+                          </a:ln>
+                        </pic:spPr>
+                      </pic:pic>
+                    </a:graphicData>
+                  </a:graphic>
+                </wp:inline>
+              </w:drawing>
+            </w:r>
+          </w:p>
+          <w:p>
+            <w:pPr>
+              <w:pStyle w:val="normal0"/>
+              <w:spacing w:line="240" w:lineRule="auto"/>
+              <w:ind w:left="720"/>
+              <w:contextualSpacing/>
+            </w:pPr>
+          </w:p>
+          <w:p>
+            <w:pPr>
+              <w:pStyle w:val="normal0"/>
+              <w:spacing w:line="240" w:lineRule="auto"/>
+              <w:ind w:left="720"/>
+              <w:contextualSpacing/>
+            </w:pPr>
+            <w:r>
+              <w:t>Changed ‘Buy Price’, ‘Discount’ and ‘Initial Sell Price’ before hitting  ‘Amend Details’:</w:t>
+            </w:r>
+          </w:p>
+          <w:p>
+            <w:pPr>
+              <w:pStyle w:val="normal0"/>
+              <w:spacing w:line="240" w:lineRule="auto"/>
+              <w:ind w:left="720"/>
+              <w:contextualSpacing/>
+            </w:pPr>
+          </w:p>
+          <w:p>
+            <w:pPr>
+              <w:pStyle w:val="normal0"/>
+              <w:spacing w:line="240" w:lineRule="auto"/>
+              <w:ind w:left="720"/>
+              <w:contextualSpacing/>
+            </w:pPr>
+            <w:r>
+              <w:rPr>
+                <w:noProof/>
+                <w:lang w:val="en-US"/>
+              </w:rPr>
+              <w:lastRenderedPageBreak/>
+              <w:drawing>
+                <wp:inline distT="0" distB="0" distL="0" distR="0" wp14:anchorId="607B10ED" wp14:editId="5ED56CBA">
+                  <wp:extent cx="5626100" cy="3913809"/>
+                  <wp:effectExtent l="0" t="0" r="0" b="0"/>
+                  <wp:docPr id="33" name="Picture 33"/>
+                  <wp:cNvGraphicFramePr>
+                    <a:graphicFrameLocks xmlns:a="http://schemas.openxmlformats.org/drawingml/2006/main" noChangeAspect="1"/>
+                  </wp:cNvGraphicFramePr>
+                  <a:graphic xmlns:a="http://schemas.openxmlformats.org/drawingml/2006/main">
+                    <a:graphicData uri="http://schemas.openxmlformats.org/drawingml/2006/picture">
+                      <pic:pic xmlns:pic="http://schemas.openxmlformats.org/drawingml/2006/picture">
+                        <pic:nvPicPr>
+                          <pic:cNvPr id="0" name="Picture 33"/>
+                          <pic:cNvPicPr>
+                            <a:picLocks noChangeAspect="1" noChangeArrowheads="1"/>
+                          </pic:cNvPicPr>
+                        </pic:nvPicPr>
+                        <pic:blipFill>
+                          <a:blip r:embed="rId35">
+                            <a:extLst>
+                              <a:ext uri="{28A0092B-C50C-407E-A947-70E740481C1C}">
+                                <a14:useLocalDpi xmlns:a14="http://schemas.microsoft.com/office/drawing/2010/main" val="0"/>
+                              </a:ext>
+                            </a:extLst>
+                          </a:blip>
+                          <a:srcRect/>
+                          <a:stretch>
+                            <a:fillRect/>
+                          </a:stretch>
+                        </pic:blipFill>
+                        <pic:spPr bwMode="auto">
+                          <a:xfrm>
+                            <a:off x="0" y="0"/>
+                            <a:ext cx="5626594" cy="3914153"/>
+                          </a:xfrm>
+                          <a:prstGeom prst="rect">
+                            <a:avLst/>
+                          </a:prstGeom>
+                          <a:noFill/>
+                          <a:ln>
+                            <a:noFill/>
+                          </a:ln>
+                        </pic:spPr>
+                      </pic:pic>
+                    </a:graphicData>
+                  </a:graphic>
+                </wp:inline>
+              </w:drawing>
+            </w:r>
+          </w:p>
+          <w:p>
+            <w:pPr>
+              <w:pStyle w:val="normal0"/>
+              <w:spacing w:line="240" w:lineRule="auto"/>
+              <w:ind w:left="720"/>
+              <w:contextualSpacing/>
+            </w:pPr>
+          </w:p>
+          <w:p>
+            <w:pPr>
+              <w:pStyle w:val="normal0"/>
+              <w:spacing w:line="240" w:lineRule="auto"/>
+              <w:ind w:left="720"/>
+              <w:contextualSpacing/>
+            </w:pPr>
+            <w:r>
+              <w:t>Note: ‘Final Sell Price’ and ‘Profit Margin’ are calculated after the ‘Amend Details’ button is clicked so is changed on the next page, see next screenshot below.</w:t>
+            </w:r>
+          </w:p>
+          <w:p>
+            <w:pPr>
+              <w:pStyle w:val="normal0"/>
+              <w:spacing w:line="240" w:lineRule="auto"/>
+              <w:ind w:left="720"/>
+              <w:contextualSpacing/>
+            </w:pPr>
+          </w:p>
+          <w:p>
+            <w:pPr>
+              <w:pStyle w:val="normal0"/>
               <w:numPr>
                 <w:ilvl w:val="0"/>
                 <w:numId w:val="9"/>
@@ -4186,6 +6290,117 @@
               <w:t>Confirmation of the data being saved</w:t>
             </w:r>
           </w:p>
+          <w:p>
+            <w:pPr>
+              <w:pStyle w:val="normal0"/>
+              <w:spacing w:line="240" w:lineRule="auto"/>
+              <w:ind w:left="720"/>
+              <w:contextualSpacing/>
+            </w:pPr>
+          </w:p>
+          <w:p>
+            <w:pPr>
+              <w:pStyle w:val="normal0"/>
+              <w:spacing w:line="240" w:lineRule="auto"/>
+              <w:ind w:left="720"/>
+              <w:contextualSpacing/>
+            </w:pPr>
+            <w:r>
+              <w:t xml:space="preserve">Changed data saved and the </w:t>
+            </w:r>
+            <w:r>
+              <w:t>‘Final Sell Price’ and ‘Profit Margin’</w:t>
+            </w:r>
+            <w:r>
+              <w:t xml:space="preserve"> calculated and displayed by the system:</w:t>
+            </w:r>
+          </w:p>
+          <w:p>
+            <w:pPr>
+              <w:pStyle w:val="normal0"/>
+              <w:spacing w:line="240" w:lineRule="auto"/>
+              <w:ind w:left="720"/>
+              <w:contextualSpacing/>
+            </w:pPr>
+          </w:p>
+          <w:p>
+            <w:pPr>
+              <w:pStyle w:val="normal0"/>
+              <w:spacing w:line="240" w:lineRule="auto"/>
+              <w:ind w:left="720"/>
+              <w:contextualSpacing/>
+            </w:pPr>
+            <w:r>
+              <w:rPr>
+                <w:noProof/>
+                <w:lang w:val="en-US"/>
+              </w:rPr>
+              <w:lastRenderedPageBreak/>
+              <w:drawing>
+                <wp:inline distT="0" distB="0" distL="0" distR="0" wp14:anchorId="345FC2FF" wp14:editId="1050463A">
+                  <wp:extent cx="5397500" cy="3751671"/>
+                  <wp:effectExtent l="0" t="0" r="0" b="7620"/>
+                  <wp:docPr id="35" name="Picture 35"/>
+                  <wp:cNvGraphicFramePr>
+                    <a:graphicFrameLocks xmlns:a="http://schemas.openxmlformats.org/drawingml/2006/main" noChangeAspect="1"/>
+                  </wp:cNvGraphicFramePr>
+                  <a:graphic xmlns:a="http://schemas.openxmlformats.org/drawingml/2006/main">
+                    <a:graphicData uri="http://schemas.openxmlformats.org/drawingml/2006/picture">
+                      <pic:pic xmlns:pic="http://schemas.openxmlformats.org/drawingml/2006/picture">
+                        <pic:nvPicPr>
+                          <pic:cNvPr id="0" name="Picture 35"/>
+                          <pic:cNvPicPr>
+                            <a:picLocks noChangeAspect="1" noChangeArrowheads="1"/>
+                          </pic:cNvPicPr>
+                        </pic:nvPicPr>
+                        <pic:blipFill>
+                          <a:blip r:embed="rId36">
+                            <a:extLst>
+                              <a:ext uri="{28A0092B-C50C-407E-A947-70E740481C1C}">
+                                <a14:useLocalDpi xmlns:a14="http://schemas.microsoft.com/office/drawing/2010/main" val="0"/>
+                              </a:ext>
+                            </a:extLst>
+                          </a:blip>
+                          <a:srcRect/>
+                          <a:stretch>
+                            <a:fillRect/>
+                          </a:stretch>
+                        </pic:blipFill>
+                        <pic:spPr bwMode="auto">
+                          <a:xfrm>
+                            <a:off x="0" y="0"/>
+                            <a:ext cx="5398374" cy="3752279"/>
+                          </a:xfrm>
+                          <a:prstGeom prst="rect">
+                            <a:avLst/>
+                          </a:prstGeom>
+                          <a:noFill/>
+                          <a:ln>
+                            <a:noFill/>
+                          </a:ln>
+                        </pic:spPr>
+                      </pic:pic>
+                    </a:graphicData>
+                  </a:graphic>
+                </wp:inline>
+              </w:drawing>
+            </w:r>
+          </w:p>
+          <w:p>
+            <w:pPr>
+              <w:pStyle w:val="normal0"/>
+              <w:spacing w:line="240" w:lineRule="auto"/>
+              <w:contextualSpacing/>
+            </w:pPr>
+          </w:p>
+          <w:p>
+            <w:pPr>
+              <w:pStyle w:val="normal0"/>
+              <w:spacing w:line="240" w:lineRule="auto"/>
+              <w:ind w:left="720"/>
+              <w:contextualSpacing/>
+            </w:pPr>
+          </w:p>
         </w:tc>
         <w:tc>
           <w:tcPr>
@@ -4211,6 +6426,7 @@
               <w:ind w:left="200"/>
             </w:pPr>
             <w:r>
+              <w:lastRenderedPageBreak/>
               <w:t xml:space="preserve"> </w:t>
             </w:r>
           </w:p>
@@ -4340,6 +6556,194 @@
           <w:p>
             <w:pPr>
               <w:pStyle w:val="normal0"/>
+              <w:spacing w:line="240" w:lineRule="auto"/>
+              <w:contextualSpacing/>
+            </w:pPr>
+          </w:p>
+          <w:p>
+            <w:pPr>
+              <w:pStyle w:val="normal0"/>
+              <w:spacing w:line="240" w:lineRule="auto"/>
+              <w:contextualSpacing/>
+            </w:pPr>
+          </w:p>
+          <w:p>
+            <w:pPr>
+              <w:pStyle w:val="normal0"/>
+              <w:spacing w:line="240" w:lineRule="auto"/>
+              <w:ind w:left="720"/>
+            </w:pPr>
+            <w:r>
+              <w:t>Album shown in list of Artists/Albums (All Stock) and r</w:t>
+            </w:r>
+            <w:r>
+              <w:t>equest to ‘Delete Album’</w:t>
+            </w:r>
+            <w:r>
+              <w:t xml:space="preserve"> (Dead Kennedys, Give me death):</w:t>
+            </w:r>
+          </w:p>
+          <w:p>
+            <w:pPr>
+              <w:pStyle w:val="normal0"/>
+              <w:spacing w:line="240" w:lineRule="auto"/>
+              <w:contextualSpacing/>
+            </w:pPr>
+          </w:p>
+          <w:p>
+            <w:pPr>
+              <w:pStyle w:val="normal0"/>
+              <w:spacing w:line="240" w:lineRule="auto"/>
+              <w:contextualSpacing/>
+            </w:pPr>
+            <w:r>
+              <w:rPr>
+                <w:noProof/>
+                <w:lang w:val="en-US"/>
+              </w:rPr>
+              <w:lastRenderedPageBreak/>
+              <w:drawing>
+                <wp:inline distT="0" distB="0" distL="0" distR="0" wp14:anchorId="1F01480E" wp14:editId="6C180D86">
+                  <wp:extent cx="6718300" cy="2374900"/>
+                  <wp:effectExtent l="0" t="0" r="12700" b="12700"/>
+                  <wp:docPr id="37" name="Picture 37"/>
+                  <wp:cNvGraphicFramePr>
+                    <a:graphicFrameLocks xmlns:a="http://schemas.openxmlformats.org/drawingml/2006/main" noChangeAspect="1"/>
+                  </wp:cNvGraphicFramePr>
+                  <a:graphic xmlns:a="http://schemas.openxmlformats.org/drawingml/2006/main">
+                    <a:graphicData uri="http://schemas.openxmlformats.org/drawingml/2006/picture">
+                      <pic:pic xmlns:pic="http://schemas.openxmlformats.org/drawingml/2006/picture">
+                        <pic:nvPicPr>
+                          <pic:cNvPr id="0" name="Picture 37"/>
+                          <pic:cNvPicPr>
+                            <a:picLocks noChangeAspect="1" noChangeArrowheads="1"/>
+                          </pic:cNvPicPr>
+                        </pic:nvPicPr>
+                        <pic:blipFill>
+                          <a:blip r:embed="rId37">
+                            <a:extLst>
+                              <a:ext uri="{28A0092B-C50C-407E-A947-70E740481C1C}">
+                                <a14:useLocalDpi xmlns:a14="http://schemas.microsoft.com/office/drawing/2010/main" val="0"/>
+                              </a:ext>
+                            </a:extLst>
+                          </a:blip>
+                          <a:srcRect/>
+                          <a:stretch>
+                            <a:fillRect/>
+                          </a:stretch>
+                        </pic:blipFill>
+                        <pic:spPr bwMode="auto">
+                          <a:xfrm>
+                            <a:off x="0" y="0"/>
+                            <a:ext cx="6718300" cy="2374900"/>
+                          </a:xfrm>
+                          <a:prstGeom prst="rect">
+                            <a:avLst/>
+                          </a:prstGeom>
+                          <a:noFill/>
+                          <a:ln>
+                            <a:noFill/>
+                          </a:ln>
+                        </pic:spPr>
+                      </pic:pic>
+                    </a:graphicData>
+                  </a:graphic>
+                </wp:inline>
+              </w:drawing>
+            </w:r>
+          </w:p>
+          <w:p>
+            <w:pPr>
+              <w:pStyle w:val="normal0"/>
+              <w:spacing w:line="240" w:lineRule="auto"/>
+              <w:contextualSpacing/>
+            </w:pPr>
+          </w:p>
+          <w:p>
+            <w:pPr>
+              <w:pStyle w:val="normal0"/>
+              <w:spacing w:line="240" w:lineRule="auto"/>
+              <w:contextualSpacing/>
+            </w:pPr>
+          </w:p>
+          <w:p>
+            <w:pPr>
+              <w:pStyle w:val="normal0"/>
+              <w:spacing w:line="240" w:lineRule="auto"/>
+              <w:contextualSpacing/>
+            </w:pPr>
+            <w:r>
+              <w:rPr>
+                <w:noProof/>
+                <w:lang w:val="en-US"/>
+              </w:rPr>
+              <w:drawing>
+                <wp:inline distT="0" distB="0" distL="0" distR="0" wp14:anchorId="15AACEC4" wp14:editId="122A83B0">
+                  <wp:extent cx="6718300" cy="3213100"/>
+                  <wp:effectExtent l="0" t="0" r="12700" b="12700"/>
+                  <wp:docPr id="39" name="Picture 39"/>
+                  <wp:cNvGraphicFramePr>
+                    <a:graphicFrameLocks xmlns:a="http://schemas.openxmlformats.org/drawingml/2006/main" noChangeAspect="1"/>
+                  </wp:cNvGraphicFramePr>
+                  <a:graphic xmlns:a="http://schemas.openxmlformats.org/drawingml/2006/main">
+                    <a:graphicData uri="http://schemas.openxmlformats.org/drawingml/2006/picture">
+                      <pic:pic xmlns:pic="http://schemas.openxmlformats.org/drawingml/2006/picture">
+                        <pic:nvPicPr>
+                          <pic:cNvPr id="0" name="Picture 39"/>
+                          <pic:cNvPicPr>
+                            <a:picLocks noChangeAspect="1" noChangeArrowheads="1"/>
+                          </pic:cNvPicPr>
+                        </pic:nvPicPr>
+                        <pic:blipFill>
+                          <a:blip r:embed="rId38">
+                            <a:extLst>
+                              <a:ext uri="{28A0092B-C50C-407E-A947-70E740481C1C}">
+                                <a14:useLocalDpi xmlns:a14="http://schemas.microsoft.com/office/drawing/2010/main" val="0"/>
+                              </a:ext>
+                            </a:extLst>
+                          </a:blip>
+                          <a:srcRect/>
+                          <a:stretch>
+                            <a:fillRect/>
+                          </a:stretch>
+                        </pic:blipFill>
+                        <pic:spPr bwMode="auto">
+                          <a:xfrm>
+                            <a:off x="0" y="0"/>
+                            <a:ext cx="6718300" cy="3213100"/>
+                          </a:xfrm>
+                          <a:prstGeom prst="rect">
+                            <a:avLst/>
+                          </a:prstGeom>
+                          <a:noFill/>
+                          <a:ln>
+                            <a:noFill/>
+                          </a:ln>
+                        </pic:spPr>
+                      </pic:pic>
+                    </a:graphicData>
+                  </a:graphic>
+                </wp:inline>
+              </w:drawing>
+            </w:r>
+          </w:p>
+          <w:p>
+            <w:pPr>
+              <w:pStyle w:val="normal0"/>
+              <w:spacing w:line="240" w:lineRule="auto"/>
+              <w:ind w:left="720"/>
+            </w:pPr>
+          </w:p>
+          <w:p>
+            <w:pPr>
+              <w:pStyle w:val="normal0"/>
+              <w:spacing w:line="240" w:lineRule="auto"/>
+              <w:ind w:left="720"/>
+            </w:pPr>
+          </w:p>
+          <w:p>
+            <w:pPr>
+              <w:pStyle w:val="normal0"/>
               <w:numPr>
                 <w:ilvl w:val="0"/>
                 <w:numId w:val="10"/>
@@ -4350,6 +6754,103 @@
               <w:t>The user request being processed correctly and demonstrated in the program</w:t>
             </w:r>
           </w:p>
+          <w:p>
+            <w:pPr>
+              <w:pStyle w:val="normal0"/>
+              <w:spacing w:line="240" w:lineRule="auto"/>
+              <w:ind w:left="720"/>
+            </w:pPr>
+          </w:p>
+          <w:p>
+            <w:pPr>
+              <w:pStyle w:val="normal0"/>
+              <w:spacing w:line="240" w:lineRule="auto"/>
+              <w:ind w:left="720"/>
+            </w:pPr>
+            <w:r>
+              <w:t>Deleted Album removed from list of Artists/Albums (All Stock):</w:t>
+            </w:r>
+          </w:p>
+          <w:p>
+            <w:pPr>
+              <w:pStyle w:val="normal0"/>
+              <w:spacing w:line="240" w:lineRule="auto"/>
+              <w:ind w:left="720"/>
+            </w:pPr>
+          </w:p>
+          <w:p>
+            <w:pPr>
+              <w:pStyle w:val="normal0"/>
+              <w:spacing w:line="240" w:lineRule="auto"/>
+              <w:ind w:left="720"/>
+            </w:pPr>
+            <w:r>
+              <w:rPr>
+                <w:noProof/>
+                <w:lang w:val="en-US"/>
+              </w:rPr>
+              <w:drawing>
+                <wp:inline distT="0" distB="0" distL="0" distR="0" wp14:anchorId="4E67B551" wp14:editId="056AEAD6">
+                  <wp:extent cx="6718300" cy="2247900"/>
+                  <wp:effectExtent l="0" t="0" r="12700" b="12700"/>
+                  <wp:docPr id="41" name="Picture 41"/>
+                  <wp:cNvGraphicFramePr>
+                    <a:graphicFrameLocks xmlns:a="http://schemas.openxmlformats.org/drawingml/2006/main" noChangeAspect="1"/>
+                  </wp:cNvGraphicFramePr>
+                  <a:graphic xmlns:a="http://schemas.openxmlformats.org/drawingml/2006/main">
+                    <a:graphicData uri="http://schemas.openxmlformats.org/drawingml/2006/picture">
+                      <pic:pic xmlns:pic="http://schemas.openxmlformats.org/drawingml/2006/picture">
+                        <pic:nvPicPr>
+                          <pic:cNvPr id="0" name="Picture 41"/>
+                          <pic:cNvPicPr>
+                            <a:picLocks noChangeAspect="1" noChangeArrowheads="1"/>
+                          </pic:cNvPicPr>
+                        </pic:nvPicPr>
+                        <pic:blipFill>
+                          <a:blip r:embed="rId39">
+                            <a:extLst>
+                              <a:ext uri="{28A0092B-C50C-407E-A947-70E740481C1C}">
+                                <a14:useLocalDpi xmlns:a14="http://schemas.microsoft.com/office/drawing/2010/main" val="0"/>
+                              </a:ext>
+                            </a:extLst>
+                          </a:blip>
+                          <a:srcRect/>
+                          <a:stretch>
+                            <a:fillRect/>
+                          </a:stretch>
+                        </pic:blipFill>
+                        <pic:spPr bwMode="auto">
+                          <a:xfrm>
+                            <a:off x="0" y="0"/>
+                            <a:ext cx="6718300" cy="2247900"/>
+                          </a:xfrm>
+                          <a:prstGeom prst="rect">
+                            <a:avLst/>
+                          </a:prstGeom>
+                          <a:noFill/>
+                          <a:ln>
+                            <a:noFill/>
+                          </a:ln>
+                        </pic:spPr>
+                      </pic:pic>
+                    </a:graphicData>
+                  </a:graphic>
+                </wp:inline>
+              </w:drawing>
+            </w:r>
+          </w:p>
+          <w:p>
+            <w:pPr>
+              <w:pStyle w:val="normal0"/>
+              <w:spacing w:line="240" w:lineRule="auto"/>
+            </w:pPr>
+          </w:p>
+          <w:p>
+            <w:pPr>
+              <w:pStyle w:val="normal0"/>
+              <w:spacing w:line="240" w:lineRule="auto"/>
+            </w:pPr>
+          </w:p>
         </w:tc>
         <w:tc>
           <w:tcPr>
@@ -4484,6 +6985,29 @@
             <w:r>
               <w:t xml:space="preserve"> Coding exercise 1: Static and Dynamic testing task A</w:t>
             </w:r>
+          </w:p>
+          <w:p>
+            <w:pPr>
+              <w:pStyle w:val="normal0"/>
+              <w:spacing w:before="80" w:line="240" w:lineRule="auto"/>
+            </w:pPr>
+          </w:p>
+          <w:p>
+            <w:pPr>
+              <w:pStyle w:val="normal0"/>
+              <w:spacing w:before="80" w:line="240" w:lineRule="auto"/>
+            </w:pPr>
+            <w:r>
+              <w:t xml:space="preserve">   Uploaded to GitHub in Static and Dynamic Testing Folder.</w:t>
+            </w:r>
+          </w:p>
+          <w:p>
+            <w:pPr>
+              <w:pStyle w:val="normal0"/>
+              <w:spacing w:before="80" w:line="240" w:lineRule="auto"/>
+            </w:pPr>
+            <w:bookmarkStart w:id="0" w:name="_GoBack"/>
+            <w:bookmarkEnd w:id="0"/>
           </w:p>
         </w:tc>
         <w:tc>
@@ -5954,6 +8478,7 @@
               <w:rPr>
                 <w:b/>
               </w:rPr>
+              <w:lastRenderedPageBreak/>
               <w:t xml:space="preserve"> Week 11</w:t>
             </w:r>
           </w:p>

</xml_diff>